<commit_message>
adding new final classes
</commit_message>
<xml_diff>
--- a/ChatProgramJavaRequirements.docx
+++ b/ChatProgramJavaRequirements.docx
@@ -3078,13 +3078,15 @@
       </w:pPr>
       <w:r>
         <w:rPr>
-          <w:noProof/>
+          <w:rFonts w:ascii="Times New Roman" w:hAnsi="Times New Roman" w:cs="Times New Roman"/>
+          <w:noProof/>
+          <w:lang w:val="en-US" w:bidi="ar-SA"/>
         </w:rPr>
         <w:drawing>
-          <wp:inline distT="0" distB="0" distL="0" distR="0" wp14:anchorId="60FF6B86" wp14:editId="41CCED70">
-            <wp:extent cx="5943600" cy="2955290"/>
-            <wp:effectExtent l="0" t="0" r="0" b="3810"/>
-            <wp:docPr id="3" name="Picture 3" descr="A screenshot of a social media post&#10;&#10;Description automatically generated"/>
+          <wp:inline distT="0" distB="0" distL="0" distR="0" wp14:anchorId="2B0F7104" wp14:editId="2784BE45">
+            <wp:extent cx="6126480" cy="3210560"/>
+            <wp:effectExtent l="0" t="0" r="0" b="2540"/>
+            <wp:docPr id="2" name="Picture 2"/>
             <wp:cNvGraphicFramePr>
               <a:graphicFrameLocks xmlns:a="http://schemas.openxmlformats.org/drawingml/2006/main" noChangeAspect="1"/>
             </wp:cNvGraphicFramePr>
@@ -3092,17 +3094,11 @@
               <a:graphicData uri="http://schemas.openxmlformats.org/drawingml/2006/picture">
                 <pic:pic xmlns:pic="http://schemas.openxmlformats.org/drawingml/2006/picture">
                   <pic:nvPicPr>
-                    <pic:cNvPr id="1" name="high level diagram.png"/>
+                    <pic:cNvPr id="2" name="UML Diagram.pdf"/>
                     <pic:cNvPicPr/>
                   </pic:nvPicPr>
                   <pic:blipFill>
-                    <a:blip r:embed="rId10" cstate="print">
-                      <a:extLst>
-                        <a:ext uri="{28A0092B-C50C-407E-A947-70E740481C1C}">
-                          <a14:useLocalDpi xmlns:a14="http://schemas.microsoft.com/office/drawing/2010/main" val="0"/>
-                        </a:ext>
-                      </a:extLst>
-                    </a:blip>
+                    <a:blip r:embed="rId10"/>
                     <a:stretch>
                       <a:fillRect/>
                     </a:stretch>
@@ -3110,7 +3106,7 @@
                   <pic:spPr>
                     <a:xfrm>
                       <a:off x="0" y="0"/>
-                      <a:ext cx="5943600" cy="2955290"/>
+                      <a:ext cx="6126480" cy="3210560"/>
                     </a:xfrm>
                     <a:prstGeom prst="rect">
                       <a:avLst/>
@@ -3603,19 +3599,26 @@
         <w:rPr>
           <w:rFonts w:ascii="Arial" w:hAnsi="Arial" w:cs="Arial"/>
         </w:rPr>
-        <w:t>Our programs will interface with our databases and software will interface with different classes and components with</w:t>
-      </w:r>
-      <w:r>
-        <w:rPr>
-          <w:rFonts w:ascii="Arial" w:hAnsi="Arial" w:cs="Arial"/>
-        </w:rPr>
-        <w:t>i</w:t>
-      </w:r>
-      <w:r>
-        <w:rPr>
-          <w:rFonts w:ascii="Arial" w:hAnsi="Arial" w:cs="Arial"/>
-        </w:rPr>
-        <w:t>n the project</w:t>
+        <w:t>Our programs</w:t>
+      </w:r>
+      <w:r>
+        <w:rPr>
+          <w:rFonts w:ascii="Arial" w:hAnsi="Arial" w:cs="Arial"/>
+        </w:rPr>
+        <w:t xml:space="preserve"> will use </w:t>
+      </w:r>
+      <w:r>
+        <w:rPr>
+          <w:rFonts w:ascii="Arial" w:hAnsi="Arial" w:cs="Arial"/>
+          <w:u w:val="single"/>
+        </w:rPr>
+        <w:t>swing</w:t>
+      </w:r>
+      <w:r>
+        <w:rPr>
+          <w:rFonts w:ascii="Arial" w:hAnsi="Arial" w:cs="Arial"/>
+        </w:rPr>
+        <w:t xml:space="preserve"> as interface</w:t>
       </w:r>
       <w:r>
         <w:rPr>
@@ -3655,197 +3658,664 @@
       </w:r>
       <w:bookmarkEnd w:id="41"/>
     </w:p>
-    <w:p/>
-    <w:p>
-      <w:pPr>
-        <w:pStyle w:val="template"/>
-        <w:jc w:val="both"/>
-        <w:rPr>
+    <w:p>
+      <w:pPr>
+        <w:pStyle w:val="Heading4"/>
+        <w:spacing w:before="360" w:after="240"/>
+        <w:rPr>
+          <w:rFonts w:ascii="Helvetica" w:hAnsi="Helvetica"/>
           <w:i w:val="0"/>
           <w:iCs w:val="0"/>
+          <w:color w:val="24292E"/>
           <w:sz w:val="24"/>
           <w:szCs w:val="24"/>
-        </w:rPr>
-      </w:pPr>
-      <w:r>
-        <w:rPr>
+          <w:lang w:val="en-US" w:bidi="ar-SA"/>
+        </w:rPr>
+      </w:pPr>
+      <w:r>
+        <w:rPr>
+          <w:rFonts w:ascii="Helvetica" w:hAnsi="Helvetica"/>
           <w:i w:val="0"/>
           <w:iCs w:val="0"/>
-          <w:sz w:val="24"/>
-          <w:szCs w:val="24"/>
-        </w:rPr>
-        <w:t>The user should be able to created and new account, using a username and password and also be able to log-in using this data.</w:t>
-      </w:r>
-    </w:p>
-    <w:p>
-      <w:pPr>
-        <w:pStyle w:val="template"/>
-        <w:jc w:val="both"/>
-        <w:rPr>
+          <w:color w:val="24292E"/>
+        </w:rPr>
+        <w:t>Client</w:t>
+      </w:r>
+    </w:p>
+    <w:p>
+      <w:pPr>
+        <w:numPr>
+          <w:ilvl w:val="0"/>
+          <w:numId w:val="10"/>
+        </w:numPr>
+        <w:spacing w:before="100" w:beforeAutospacing="1" w:after="100" w:afterAutospacing="1" w:line="240" w:lineRule="auto"/>
+        <w:rPr>
+          <w:rFonts w:ascii="Helvetica" w:hAnsi="Helvetica"/>
+          <w:color w:val="24292E"/>
+        </w:rPr>
+      </w:pPr>
+      <w:r>
+        <w:rPr>
+          <w:rFonts w:ascii="Helvetica" w:hAnsi="Helvetica"/>
+          <w:color w:val="24292E"/>
+        </w:rPr>
+        <w:t>Connect to the server over a network automatically when it first gets launched</w:t>
+      </w:r>
+    </w:p>
+    <w:p>
+      <w:pPr>
+        <w:numPr>
+          <w:ilvl w:val="0"/>
+          <w:numId w:val="10"/>
+        </w:numPr>
+        <w:spacing w:before="60" w:after="100" w:afterAutospacing="1" w:line="240" w:lineRule="auto"/>
+        <w:rPr>
+          <w:rFonts w:ascii="Helvetica" w:hAnsi="Helvetica"/>
+          <w:color w:val="24292E"/>
+        </w:rPr>
+      </w:pPr>
+      <w:r>
+        <w:rPr>
+          <w:rFonts w:ascii="Helvetica" w:hAnsi="Helvetica"/>
+          <w:color w:val="24292E"/>
+        </w:rPr>
+        <w:t>Allow the user to create a new account with a username and password</w:t>
+      </w:r>
+    </w:p>
+    <w:p>
+      <w:pPr>
+        <w:numPr>
+          <w:ilvl w:val="0"/>
+          <w:numId w:val="10"/>
+        </w:numPr>
+        <w:spacing w:before="60" w:after="100" w:afterAutospacing="1" w:line="240" w:lineRule="auto"/>
+        <w:rPr>
+          <w:rFonts w:ascii="Helvetica" w:hAnsi="Helvetica"/>
+          <w:color w:val="24292E"/>
+        </w:rPr>
+      </w:pPr>
+      <w:r>
+        <w:rPr>
+          <w:rFonts w:ascii="Helvetica" w:hAnsi="Helvetica"/>
+          <w:color w:val="24292E"/>
+        </w:rPr>
+        <w:t>Allow the user to log in with a username and password</w:t>
+      </w:r>
+    </w:p>
+    <w:p>
+      <w:pPr>
+        <w:numPr>
+          <w:ilvl w:val="0"/>
+          <w:numId w:val="10"/>
+        </w:numPr>
+        <w:spacing w:before="60" w:after="100" w:afterAutospacing="1" w:line="240" w:lineRule="auto"/>
+        <w:rPr>
+          <w:rFonts w:ascii="Helvetica" w:hAnsi="Helvetica"/>
+          <w:color w:val="24292E"/>
+        </w:rPr>
+      </w:pPr>
+      <w:r>
+        <w:rPr>
+          <w:rFonts w:ascii="Helvetica" w:hAnsi="Helvetica"/>
+          <w:color w:val="24292E"/>
+        </w:rPr>
+        <w:t>Get list of available chatrooms from server and display in the GUI</w:t>
+      </w:r>
+    </w:p>
+    <w:p>
+      <w:pPr>
+        <w:numPr>
+          <w:ilvl w:val="0"/>
+          <w:numId w:val="10"/>
+        </w:numPr>
+        <w:spacing w:before="60" w:after="100" w:afterAutospacing="1" w:line="240" w:lineRule="auto"/>
+        <w:rPr>
+          <w:rFonts w:ascii="Helvetica" w:hAnsi="Helvetica"/>
+          <w:color w:val="24292E"/>
+        </w:rPr>
+      </w:pPr>
+      <w:r>
+        <w:rPr>
+          <w:rFonts w:ascii="Helvetica" w:hAnsi="Helvetica"/>
+          <w:color w:val="24292E"/>
+        </w:rPr>
+        <w:t>Allow a logged in user to select and join an available chatroom from the list</w:t>
+      </w:r>
+    </w:p>
+    <w:p>
+      <w:pPr>
+        <w:numPr>
+          <w:ilvl w:val="0"/>
+          <w:numId w:val="10"/>
+        </w:numPr>
+        <w:spacing w:before="60" w:after="100" w:afterAutospacing="1" w:line="240" w:lineRule="auto"/>
+        <w:rPr>
+          <w:rFonts w:ascii="Helvetica" w:hAnsi="Helvetica"/>
+          <w:color w:val="24292E"/>
+        </w:rPr>
+      </w:pPr>
+      <w:r>
+        <w:rPr>
+          <w:rFonts w:ascii="Helvetica" w:hAnsi="Helvetica"/>
+          <w:color w:val="24292E"/>
+        </w:rPr>
+        <w:t>Get the chat log and users list for the specific chatroom and display it on screen when user selects a chatroom</w:t>
+      </w:r>
+    </w:p>
+    <w:p>
+      <w:pPr>
+        <w:numPr>
+          <w:ilvl w:val="0"/>
+          <w:numId w:val="10"/>
+        </w:numPr>
+        <w:spacing w:before="60" w:after="100" w:afterAutospacing="1" w:line="240" w:lineRule="auto"/>
+        <w:rPr>
+          <w:rFonts w:ascii="Helvetica" w:hAnsi="Helvetica"/>
+          <w:color w:val="24292E"/>
+        </w:rPr>
+      </w:pPr>
+      <w:r>
+        <w:rPr>
+          <w:rFonts w:ascii="Helvetica" w:hAnsi="Helvetica"/>
+          <w:color w:val="24292E"/>
+        </w:rPr>
+        <w:t>Allow the user to send text messages to the chatroom</w:t>
+      </w:r>
+    </w:p>
+    <w:p>
+      <w:pPr>
+        <w:numPr>
+          <w:ilvl w:val="0"/>
+          <w:numId w:val="10"/>
+        </w:numPr>
+        <w:spacing w:before="60" w:after="100" w:afterAutospacing="1" w:line="240" w:lineRule="auto"/>
+        <w:rPr>
+          <w:rFonts w:ascii="Helvetica" w:hAnsi="Helvetica"/>
+          <w:color w:val="24292E"/>
+        </w:rPr>
+      </w:pPr>
+      <w:r>
+        <w:rPr>
+          <w:rFonts w:ascii="Helvetica" w:hAnsi="Helvetica"/>
+          <w:color w:val="24292E"/>
+        </w:rPr>
+        <w:t>Receive messages from the server and asynchronously update the chat log displayed on screen to show the new messages</w:t>
+      </w:r>
+    </w:p>
+    <w:p>
+      <w:pPr>
+        <w:numPr>
+          <w:ilvl w:val="0"/>
+          <w:numId w:val="10"/>
+        </w:numPr>
+        <w:spacing w:before="60" w:after="100" w:afterAutospacing="1" w:line="240" w:lineRule="auto"/>
+        <w:rPr>
+          <w:rFonts w:ascii="Helvetica" w:hAnsi="Helvetica"/>
+          <w:color w:val="24292E"/>
+        </w:rPr>
+      </w:pPr>
+      <w:r>
+        <w:rPr>
+          <w:rFonts w:ascii="Helvetica" w:hAnsi="Helvetica"/>
+          <w:color w:val="24292E"/>
+        </w:rPr>
+        <w:t>Allow the user to send text messages to other users in the chatroom by selecting them from the user list (</w:t>
+      </w:r>
+      <w:proofErr w:type="spellStart"/>
+      <w:r>
+        <w:rPr>
+          <w:rFonts w:ascii="Helvetica" w:hAnsi="Helvetica"/>
+          <w:color w:val="24292E"/>
+        </w:rPr>
+        <w:t>DirectMessage</w:t>
+      </w:r>
+      <w:proofErr w:type="spellEnd"/>
+      <w:r>
+        <w:rPr>
+          <w:rFonts w:ascii="Helvetica" w:hAnsi="Helvetica"/>
+          <w:color w:val="24292E"/>
+        </w:rPr>
+        <w:t>)</w:t>
+      </w:r>
+    </w:p>
+    <w:p>
+      <w:pPr>
+        <w:numPr>
+          <w:ilvl w:val="0"/>
+          <w:numId w:val="10"/>
+        </w:numPr>
+        <w:spacing w:before="60" w:after="100" w:afterAutospacing="1" w:line="240" w:lineRule="auto"/>
+        <w:rPr>
+          <w:rFonts w:ascii="Helvetica" w:hAnsi="Helvetica"/>
+          <w:color w:val="24292E"/>
+        </w:rPr>
+      </w:pPr>
+      <w:r>
+        <w:rPr>
+          <w:rFonts w:ascii="Helvetica" w:hAnsi="Helvetica"/>
+          <w:color w:val="24292E"/>
+        </w:rPr>
+        <w:t>Display a system notification when:</w:t>
+      </w:r>
+    </w:p>
+    <w:p>
+      <w:pPr>
+        <w:numPr>
+          <w:ilvl w:val="0"/>
+          <w:numId w:val="11"/>
+        </w:numPr>
+        <w:spacing w:before="100" w:beforeAutospacing="1" w:after="100" w:afterAutospacing="1" w:line="240" w:lineRule="auto"/>
+        <w:rPr>
+          <w:rFonts w:ascii="Helvetica" w:hAnsi="Helvetica"/>
+          <w:color w:val="24292E"/>
+        </w:rPr>
+      </w:pPr>
+      <w:r>
+        <w:rPr>
+          <w:rFonts w:ascii="Helvetica" w:hAnsi="Helvetica"/>
+          <w:color w:val="24292E"/>
+        </w:rPr>
+        <w:t>A user joins the chat room</w:t>
+      </w:r>
+    </w:p>
+    <w:p>
+      <w:pPr>
+        <w:numPr>
+          <w:ilvl w:val="0"/>
+          <w:numId w:val="11"/>
+        </w:numPr>
+        <w:spacing w:before="60" w:after="100" w:afterAutospacing="1" w:line="240" w:lineRule="auto"/>
+        <w:rPr>
+          <w:rFonts w:ascii="Helvetica" w:hAnsi="Helvetica"/>
+          <w:color w:val="24292E"/>
+        </w:rPr>
+      </w:pPr>
+      <w:r>
+        <w:rPr>
+          <w:rFonts w:ascii="Helvetica" w:hAnsi="Helvetica"/>
+          <w:color w:val="24292E"/>
+        </w:rPr>
+        <w:t>A user leaves the chat room</w:t>
+      </w:r>
+    </w:p>
+    <w:p>
+      <w:pPr>
+        <w:numPr>
+          <w:ilvl w:val="0"/>
+          <w:numId w:val="11"/>
+        </w:numPr>
+        <w:spacing w:before="60" w:after="100" w:afterAutospacing="1" w:line="240" w:lineRule="auto"/>
+        <w:rPr>
+          <w:rFonts w:ascii="Helvetica" w:hAnsi="Helvetica"/>
+          <w:color w:val="24292E"/>
+        </w:rPr>
+      </w:pPr>
+      <w:r>
+        <w:rPr>
+          <w:rFonts w:ascii="Helvetica" w:hAnsi="Helvetica"/>
+          <w:color w:val="24292E"/>
+        </w:rPr>
+        <w:t>The user receives a direct message</w:t>
+      </w:r>
+    </w:p>
+    <w:p>
+      <w:pPr>
+        <w:numPr>
+          <w:ilvl w:val="0"/>
+          <w:numId w:val="12"/>
+        </w:numPr>
+        <w:spacing w:before="100" w:beforeAutospacing="1" w:after="100" w:afterAutospacing="1" w:line="240" w:lineRule="auto"/>
+        <w:rPr>
+          <w:rFonts w:ascii="Helvetica" w:hAnsi="Helvetica"/>
+          <w:color w:val="24292E"/>
+        </w:rPr>
+      </w:pPr>
+      <w:r>
+        <w:rPr>
+          <w:rFonts w:ascii="Helvetica" w:hAnsi="Helvetica"/>
+          <w:color w:val="24292E"/>
+        </w:rPr>
+        <w:t>Allow the user to leave the chatroom and display the list of other available chatrooms to join</w:t>
+      </w:r>
+    </w:p>
+    <w:p>
+      <w:pPr>
+        <w:numPr>
+          <w:ilvl w:val="0"/>
+          <w:numId w:val="12"/>
+        </w:numPr>
+        <w:spacing w:before="60" w:after="100" w:afterAutospacing="1" w:line="240" w:lineRule="auto"/>
+        <w:rPr>
+          <w:rFonts w:ascii="Helvetica" w:hAnsi="Helvetica"/>
+          <w:color w:val="24292E"/>
+        </w:rPr>
+      </w:pPr>
+      <w:r>
+        <w:rPr>
+          <w:rFonts w:ascii="Helvetica" w:hAnsi="Helvetica"/>
+          <w:color w:val="24292E"/>
+        </w:rPr>
+        <w:t>Allow the user to log out and exit the application, closing the server connection</w:t>
+      </w:r>
+    </w:p>
+    <w:p>
+      <w:pPr>
+        <w:pStyle w:val="Heading4"/>
+        <w:spacing w:before="360" w:after="240"/>
+        <w:rPr>
+          <w:rFonts w:ascii="Helvetica" w:hAnsi="Helvetica"/>
           <w:i w:val="0"/>
           <w:iCs w:val="0"/>
-          <w:sz w:val="24"/>
-          <w:szCs w:val="24"/>
-        </w:rPr>
-      </w:pPr>
-    </w:p>
-    <w:p>
-      <w:pPr>
-        <w:pStyle w:val="template"/>
-        <w:jc w:val="both"/>
-        <w:rPr>
+          <w:color w:val="24292E"/>
+        </w:rPr>
+      </w:pPr>
+      <w:r>
+        <w:rPr>
+          <w:rFonts w:ascii="Helvetica" w:hAnsi="Helvetica"/>
           <w:i w:val="0"/>
           <w:iCs w:val="0"/>
-          <w:sz w:val="24"/>
-          <w:szCs w:val="24"/>
-        </w:rPr>
-      </w:pPr>
-      <w:r>
-        <w:rPr>
+          <w:color w:val="24292E"/>
+        </w:rPr>
+        <w:t>Server</w:t>
+      </w:r>
+    </w:p>
+    <w:p>
+      <w:pPr>
+        <w:numPr>
+          <w:ilvl w:val="0"/>
+          <w:numId w:val="13"/>
+        </w:numPr>
+        <w:spacing w:before="100" w:beforeAutospacing="1" w:after="100" w:afterAutospacing="1" w:line="240" w:lineRule="auto"/>
+        <w:rPr>
+          <w:rFonts w:ascii="Helvetica" w:hAnsi="Helvetica"/>
+          <w:color w:val="24292E"/>
+        </w:rPr>
+      </w:pPr>
+      <w:r>
+        <w:rPr>
+          <w:rFonts w:ascii="Helvetica" w:hAnsi="Helvetica"/>
+          <w:color w:val="24292E"/>
+        </w:rPr>
+        <w:t>Allow connections from different clients over a network</w:t>
+      </w:r>
+    </w:p>
+    <w:p>
+      <w:pPr>
+        <w:numPr>
+          <w:ilvl w:val="0"/>
+          <w:numId w:val="13"/>
+        </w:numPr>
+        <w:spacing w:before="60" w:after="100" w:afterAutospacing="1" w:line="240" w:lineRule="auto"/>
+        <w:rPr>
+          <w:rFonts w:ascii="Helvetica" w:hAnsi="Helvetica"/>
+          <w:color w:val="24292E"/>
+        </w:rPr>
+      </w:pPr>
+      <w:r>
+        <w:rPr>
+          <w:rFonts w:ascii="Helvetica" w:hAnsi="Helvetica"/>
+          <w:color w:val="24292E"/>
+        </w:rPr>
+        <w:t>Maintain client connections until the client decides to exit and close the connection</w:t>
+      </w:r>
+    </w:p>
+    <w:p>
+      <w:pPr>
+        <w:numPr>
+          <w:ilvl w:val="0"/>
+          <w:numId w:val="13"/>
+        </w:numPr>
+        <w:spacing w:before="60" w:after="100" w:afterAutospacing="1" w:line="240" w:lineRule="auto"/>
+        <w:rPr>
+          <w:rFonts w:ascii="Helvetica" w:hAnsi="Helvetica"/>
+          <w:color w:val="24292E"/>
+        </w:rPr>
+      </w:pPr>
+      <w:r>
+        <w:rPr>
+          <w:rFonts w:ascii="Helvetica" w:hAnsi="Helvetica"/>
+          <w:color w:val="24292E"/>
+        </w:rPr>
+        <w:t>Connect to a database on the local system</w:t>
+      </w:r>
+    </w:p>
+    <w:p>
+      <w:pPr>
+        <w:numPr>
+          <w:ilvl w:val="0"/>
+          <w:numId w:val="13"/>
+        </w:numPr>
+        <w:spacing w:before="60" w:after="100" w:afterAutospacing="1" w:line="240" w:lineRule="auto"/>
+        <w:rPr>
+          <w:rFonts w:ascii="Helvetica" w:hAnsi="Helvetica"/>
+          <w:color w:val="24292E"/>
+        </w:rPr>
+      </w:pPr>
+      <w:r>
+        <w:rPr>
+          <w:rFonts w:ascii="Helvetica" w:hAnsi="Helvetica"/>
+          <w:color w:val="24292E"/>
+        </w:rPr>
+        <w:t>Allow connected clients to create new accounts</w:t>
+      </w:r>
+    </w:p>
+    <w:p>
+      <w:pPr>
+        <w:numPr>
+          <w:ilvl w:val="0"/>
+          <w:numId w:val="13"/>
+        </w:numPr>
+        <w:spacing w:before="60" w:after="100" w:afterAutospacing="1" w:line="240" w:lineRule="auto"/>
+        <w:rPr>
+          <w:rFonts w:ascii="Helvetica" w:hAnsi="Helvetica"/>
+          <w:color w:val="24292E"/>
+        </w:rPr>
+      </w:pPr>
+      <w:r>
+        <w:rPr>
+          <w:rFonts w:ascii="Helvetica" w:hAnsi="Helvetica"/>
+          <w:color w:val="24292E"/>
+        </w:rPr>
+        <w:t>Allow connected clients to log in using their proper usernames and passwords</w:t>
+      </w:r>
+    </w:p>
+    <w:p>
+      <w:pPr>
+        <w:numPr>
+          <w:ilvl w:val="0"/>
+          <w:numId w:val="13"/>
+        </w:numPr>
+        <w:spacing w:before="60" w:after="100" w:afterAutospacing="1" w:line="240" w:lineRule="auto"/>
+        <w:rPr>
+          <w:rFonts w:ascii="Helvetica" w:hAnsi="Helvetica"/>
+          <w:color w:val="24292E"/>
+        </w:rPr>
+      </w:pPr>
+      <w:r>
+        <w:rPr>
+          <w:rFonts w:ascii="Helvetica" w:hAnsi="Helvetica"/>
+          <w:color w:val="24292E"/>
+        </w:rPr>
+        <w:t>Send list of available chatrooms to clients when it gets requested by the client</w:t>
+      </w:r>
+    </w:p>
+    <w:p>
+      <w:pPr>
+        <w:numPr>
+          <w:ilvl w:val="0"/>
+          <w:numId w:val="13"/>
+        </w:numPr>
+        <w:spacing w:before="60" w:after="100" w:afterAutospacing="1" w:line="240" w:lineRule="auto"/>
+        <w:rPr>
+          <w:rFonts w:ascii="Helvetica" w:hAnsi="Helvetica"/>
+          <w:color w:val="24292E"/>
+        </w:rPr>
+      </w:pPr>
+      <w:r>
+        <w:rPr>
+          <w:rFonts w:ascii="Helvetica" w:hAnsi="Helvetica"/>
+          <w:color w:val="24292E"/>
+        </w:rPr>
+        <w:lastRenderedPageBreak/>
+        <w:t>Manage users in each chatroom, adding and removing as needed based on client connection status</w:t>
+      </w:r>
+    </w:p>
+    <w:p>
+      <w:pPr>
+        <w:numPr>
+          <w:ilvl w:val="0"/>
+          <w:numId w:val="13"/>
+        </w:numPr>
+        <w:spacing w:before="60" w:after="100" w:afterAutospacing="1" w:line="240" w:lineRule="auto"/>
+        <w:rPr>
+          <w:rFonts w:ascii="Helvetica" w:hAnsi="Helvetica"/>
+          <w:color w:val="24292E"/>
+        </w:rPr>
+      </w:pPr>
+      <w:r>
+        <w:rPr>
+          <w:rFonts w:ascii="Helvetica" w:hAnsi="Helvetica"/>
+          <w:color w:val="24292E"/>
+        </w:rPr>
+        <w:t>Broadcast messages from users in chatrooms to all other users in the same chatroom</w:t>
+      </w:r>
+    </w:p>
+    <w:p>
+      <w:pPr>
+        <w:numPr>
+          <w:ilvl w:val="0"/>
+          <w:numId w:val="13"/>
+        </w:numPr>
+        <w:spacing w:before="60" w:after="100" w:afterAutospacing="1" w:line="240" w:lineRule="auto"/>
+        <w:rPr>
+          <w:rFonts w:ascii="Helvetica" w:hAnsi="Helvetica"/>
+          <w:color w:val="24292E"/>
+        </w:rPr>
+      </w:pPr>
+      <w:r>
+        <w:rPr>
+          <w:rFonts w:ascii="Helvetica" w:hAnsi="Helvetica"/>
+          <w:color w:val="24292E"/>
+        </w:rPr>
+        <w:t xml:space="preserve">Maintain a chat log for each chatroom and store the </w:t>
+      </w:r>
+      <w:r>
+        <w:rPr>
+          <w:rFonts w:ascii="Helvetica" w:hAnsi="Helvetica"/>
+          <w:color w:val="24292E"/>
+        </w:rPr>
+        <w:t>information</w:t>
+      </w:r>
+      <w:r>
+        <w:rPr>
+          <w:rFonts w:ascii="Helvetica" w:hAnsi="Helvetica"/>
+          <w:color w:val="24292E"/>
+        </w:rPr>
+        <w:t xml:space="preserve"> in the database</w:t>
+      </w:r>
+    </w:p>
+    <w:p>
+      <w:pPr>
+        <w:numPr>
+          <w:ilvl w:val="0"/>
+          <w:numId w:val="13"/>
+        </w:numPr>
+        <w:spacing w:before="60" w:after="100" w:afterAutospacing="1" w:line="240" w:lineRule="auto"/>
+        <w:rPr>
+          <w:rFonts w:ascii="Helvetica" w:hAnsi="Helvetica"/>
+          <w:color w:val="24292E"/>
+        </w:rPr>
+      </w:pPr>
+      <w:r>
+        <w:rPr>
+          <w:rFonts w:ascii="Helvetica" w:hAnsi="Helvetica"/>
+          <w:color w:val="24292E"/>
+        </w:rPr>
+        <w:t>Allow system administrator to create and delete chatrooms via a command line interface</w:t>
+      </w:r>
+    </w:p>
+    <w:p>
+      <w:pPr>
+        <w:pStyle w:val="Heading4"/>
+        <w:spacing w:before="360" w:after="240"/>
+        <w:rPr>
+          <w:rFonts w:ascii="Helvetica" w:hAnsi="Helvetica"/>
           <w:i w:val="0"/>
           <w:iCs w:val="0"/>
-          <w:sz w:val="24"/>
-          <w:szCs w:val="24"/>
-        </w:rPr>
-        <w:t>The Program should verify the user credentials and give access or denied it, a message should appear letting the user know why he/she was not allowed into the chat if credential do not match the database.</w:t>
-      </w:r>
-    </w:p>
-    <w:p>
-      <w:pPr>
-        <w:pStyle w:val="template"/>
-        <w:jc w:val="both"/>
-        <w:rPr>
+          <w:color w:val="24292E"/>
+        </w:rPr>
+      </w:pPr>
+      <w:r>
+        <w:rPr>
+          <w:rFonts w:ascii="Helvetica" w:hAnsi="Helvetica"/>
           <w:i w:val="0"/>
           <w:iCs w:val="0"/>
-          <w:sz w:val="24"/>
-          <w:szCs w:val="24"/>
-        </w:rPr>
-      </w:pPr>
-    </w:p>
-    <w:p>
-      <w:pPr>
-        <w:pStyle w:val="template"/>
-        <w:jc w:val="both"/>
-        <w:rPr>
-          <w:i w:val="0"/>
-          <w:iCs w:val="0"/>
-          <w:sz w:val="24"/>
-          <w:szCs w:val="24"/>
-        </w:rPr>
-      </w:pPr>
-      <w:r>
-        <w:rPr>
-          <w:i w:val="0"/>
-          <w:iCs w:val="0"/>
-          <w:sz w:val="24"/>
-          <w:szCs w:val="24"/>
-        </w:rPr>
-        <w:t>The database must have users’ credentials and message history store in a text file.</w:t>
-      </w:r>
-    </w:p>
-    <w:p>
-      <w:pPr>
-        <w:pStyle w:val="template"/>
-        <w:jc w:val="both"/>
-        <w:rPr>
-          <w:i w:val="0"/>
-          <w:iCs w:val="0"/>
-          <w:sz w:val="24"/>
-          <w:szCs w:val="24"/>
-        </w:rPr>
-      </w:pPr>
-    </w:p>
-    <w:p>
-      <w:pPr>
-        <w:pStyle w:val="template"/>
-        <w:jc w:val="both"/>
-        <w:rPr>
-          <w:i w:val="0"/>
-          <w:iCs w:val="0"/>
-          <w:sz w:val="24"/>
-          <w:szCs w:val="24"/>
-        </w:rPr>
-      </w:pPr>
-      <w:r>
-        <w:rPr>
-          <w:i w:val="0"/>
-          <w:iCs w:val="0"/>
-          <w:sz w:val="24"/>
-          <w:szCs w:val="24"/>
-        </w:rPr>
-        <w:t xml:space="preserve">Users should be able to create chatrooms, join existing chat rooms, </w:t>
-      </w:r>
-      <w:r>
-        <w:rPr>
-          <w:i w:val="0"/>
-          <w:iCs w:val="0"/>
-          <w:sz w:val="24"/>
-          <w:szCs w:val="24"/>
-        </w:rPr>
-        <w:t>in</w:t>
-      </w:r>
-      <w:r>
-        <w:rPr>
-          <w:i w:val="0"/>
-          <w:iCs w:val="0"/>
-          <w:sz w:val="24"/>
-          <w:szCs w:val="24"/>
-        </w:rPr>
-        <w:t xml:space="preserve"> this chat rooms the user will be able to send public or private messages to other users.</w:t>
-      </w:r>
-    </w:p>
-    <w:p>
-      <w:pPr>
-        <w:pStyle w:val="template"/>
-        <w:jc w:val="both"/>
-        <w:rPr>
-          <w:i w:val="0"/>
-          <w:iCs w:val="0"/>
-          <w:sz w:val="24"/>
-          <w:szCs w:val="24"/>
-        </w:rPr>
-      </w:pPr>
-    </w:p>
-    <w:p>
-      <w:pPr>
-        <w:pStyle w:val="template"/>
-        <w:jc w:val="both"/>
-      </w:pPr>
-      <w:r>
-        <w:rPr>
-          <w:i w:val="0"/>
-          <w:iCs w:val="0"/>
-          <w:sz w:val="24"/>
-          <w:szCs w:val="24"/>
-        </w:rPr>
-        <w:t xml:space="preserve">The User can read notification once he/she logged in. </w:t>
-      </w:r>
-    </w:p>
-    <w:p>
-      <w:pPr>
+          <w:color w:val="24292E"/>
+        </w:rPr>
+        <w:t>Database</w:t>
+      </w:r>
+    </w:p>
+    <w:p>
+      <w:pPr>
+        <w:numPr>
+          <w:ilvl w:val="0"/>
+          <w:numId w:val="14"/>
+        </w:numPr>
+        <w:spacing w:before="100" w:beforeAutospacing="1" w:after="100" w:afterAutospacing="1" w:line="240" w:lineRule="auto"/>
+        <w:rPr>
+          <w:rFonts w:ascii="Helvetica" w:hAnsi="Helvetica"/>
+          <w:color w:val="24292E"/>
+        </w:rPr>
+      </w:pPr>
+      <w:r>
+        <w:rPr>
+          <w:rFonts w:ascii="Helvetica" w:hAnsi="Helvetica"/>
+          <w:color w:val="24292E"/>
+        </w:rPr>
+        <w:t>Store user account information –username, and encrypted password</w:t>
+      </w:r>
+    </w:p>
+    <w:p>
+      <w:pPr>
+        <w:numPr>
+          <w:ilvl w:val="0"/>
+          <w:numId w:val="14"/>
+        </w:numPr>
+        <w:spacing w:before="60" w:after="100" w:afterAutospacing="1" w:line="240" w:lineRule="auto"/>
+        <w:rPr>
+          <w:rFonts w:ascii="Helvetica" w:hAnsi="Helvetica"/>
+          <w:color w:val="24292E"/>
+        </w:rPr>
+      </w:pPr>
+      <w:r>
+        <w:rPr>
+          <w:rFonts w:ascii="Helvetica" w:hAnsi="Helvetica"/>
+          <w:color w:val="24292E"/>
+        </w:rPr>
+        <w:t>Store chatroom message history for each chatroom</w:t>
+      </w:r>
+    </w:p>
+    <w:p/>
+    <w:p/>
+    <w:p/>
+    <w:p>
+      <w:pPr>
+        <w:pStyle w:val="Heading2"/>
         <w:rPr>
           <w:rFonts w:ascii="Arial" w:hAnsi="Arial"/>
-          <w:i/>
-          <w:sz w:val="22"/>
-        </w:rPr>
-      </w:pPr>
-    </w:p>
-    <w:p>
-      <w:pPr>
-        <w:pStyle w:val="Heading2"/>
+        </w:rPr>
+      </w:pPr>
+      <w:bookmarkStart w:id="42" w:name="_Toc397335665"/>
+      <w:r>
         <w:rPr>
           <w:rFonts w:ascii="Arial" w:hAnsi="Arial"/>
         </w:rPr>
-      </w:pPr>
-      <w:bookmarkStart w:id="42" w:name="_Toc397335665"/>
-      <w:r>
-        <w:rPr>
-          <w:rFonts w:ascii="Arial" w:hAnsi="Arial"/>
-        </w:rPr>
         <w:t>Use Case Model</w:t>
       </w:r>
       <w:bookmarkEnd w:id="42"/>
     </w:p>
+    <w:p/>
+    <w:p/>
     <w:p>
       <w:pPr>
         <w:rPr>
@@ -3971,6 +4441,377 @@
           <w:rFonts w:ascii="Arial" w:hAnsi="Arial" w:cs="Arial"/>
         </w:rPr>
       </w:pPr>
+    </w:p>
+    <w:p>
+      <w:pPr>
+        <w:rPr>
+          <w:rFonts w:ascii="Arial" w:hAnsi="Arial" w:cs="Arial"/>
+        </w:rPr>
+      </w:pPr>
+    </w:p>
+    <w:p>
+      <w:pPr>
+        <w:rPr>
+          <w:rFonts w:ascii="Arial" w:hAnsi="Arial" w:cs="Arial"/>
+        </w:rPr>
+      </w:pPr>
+    </w:p>
+    <w:p>
+      <w:pPr>
+        <w:rPr>
+          <w:rFonts w:ascii="Arial" w:hAnsi="Arial" w:cs="Arial"/>
+        </w:rPr>
+      </w:pPr>
+      <w:r>
+        <w:rPr>
+          <w:rFonts w:ascii="Arial" w:hAnsi="Arial" w:cs="Arial"/>
+        </w:rPr>
+        <w:t>User run program</w:t>
+      </w:r>
+    </w:p>
+    <w:p>
+      <w:pPr>
+        <w:rPr>
+          <w:rFonts w:ascii="Arial" w:hAnsi="Arial" w:cs="Arial"/>
+        </w:rPr>
+      </w:pPr>
+    </w:p>
+    <w:p>
+      <w:pPr>
+        <w:rPr>
+          <w:rFonts w:ascii="Arial" w:hAnsi="Arial" w:cs="Arial"/>
+        </w:rPr>
+      </w:pPr>
+      <w:r>
+        <w:rPr>
+          <w:rFonts w:ascii="Arial" w:hAnsi="Arial" w:cs="Arial"/>
+        </w:rPr>
+        <w:t>Enter credentials and click log-in</w:t>
+      </w:r>
+    </w:p>
+    <w:p>
+      <w:pPr>
+        <w:rPr>
+          <w:rFonts w:ascii="Arial" w:hAnsi="Arial" w:cs="Arial"/>
+        </w:rPr>
+      </w:pPr>
+    </w:p>
+    <w:p>
+      <w:pPr>
+        <w:rPr>
+          <w:rFonts w:ascii="Arial" w:hAnsi="Arial" w:cs="Arial"/>
+        </w:rPr>
+      </w:pPr>
+      <w:r>
+        <w:rPr>
+          <w:rFonts w:ascii="Arial" w:hAnsi="Arial" w:cs="Arial"/>
+        </w:rPr>
+        <w:t>Notification of new messages will be display.</w:t>
+      </w:r>
+    </w:p>
+    <w:p>
+      <w:pPr>
+        <w:rPr>
+          <w:rFonts w:ascii="Arial" w:hAnsi="Arial" w:cs="Arial"/>
+        </w:rPr>
+      </w:pPr>
+    </w:p>
+    <w:p>
+      <w:pPr>
+        <w:rPr>
+          <w:rFonts w:ascii="Arial" w:hAnsi="Arial" w:cs="Arial"/>
+        </w:rPr>
+      </w:pPr>
+      <w:r>
+        <w:rPr>
+          <w:rFonts w:ascii="Arial" w:hAnsi="Arial" w:cs="Arial"/>
+        </w:rPr>
+        <w:t>User click on existing chat room</w:t>
+      </w:r>
+    </w:p>
+    <w:p>
+      <w:pPr>
+        <w:rPr>
+          <w:rFonts w:ascii="Arial" w:hAnsi="Arial" w:cs="Arial"/>
+        </w:rPr>
+      </w:pPr>
+    </w:p>
+    <w:p>
+      <w:pPr>
+        <w:rPr>
+          <w:rFonts w:ascii="Arial" w:hAnsi="Arial" w:cs="Arial"/>
+        </w:rPr>
+      </w:pPr>
+      <w:r>
+        <w:rPr>
+          <w:rFonts w:ascii="Arial" w:hAnsi="Arial" w:cs="Arial"/>
+        </w:rPr>
+        <w:t>User type a message and click send</w:t>
+      </w:r>
+    </w:p>
+    <w:p>
+      <w:pPr>
+        <w:rPr>
+          <w:rFonts w:ascii="Arial" w:hAnsi="Arial" w:cs="Arial"/>
+        </w:rPr>
+      </w:pPr>
+    </w:p>
+    <w:p>
+      <w:pPr>
+        <w:rPr>
+          <w:rFonts w:ascii="Arial" w:hAnsi="Arial" w:cs="Arial"/>
+        </w:rPr>
+      </w:pPr>
+      <w:r>
+        <w:rPr>
+          <w:rFonts w:ascii="Arial" w:hAnsi="Arial" w:cs="Arial"/>
+        </w:rPr>
+        <w:t>Message appears on chat room window</w:t>
+      </w:r>
+    </w:p>
+    <w:p>
+      <w:pPr>
+        <w:rPr>
+          <w:rFonts w:ascii="Arial" w:hAnsi="Arial" w:cs="Arial"/>
+        </w:rPr>
+      </w:pPr>
+    </w:p>
+    <w:p>
+      <w:pPr>
+        <w:rPr>
+          <w:rFonts w:ascii="Arial" w:hAnsi="Arial" w:cs="Arial"/>
+        </w:rPr>
+      </w:pPr>
+      <w:r>
+        <w:rPr>
+          <w:rFonts w:ascii="Arial" w:hAnsi="Arial" w:cs="Arial"/>
+        </w:rPr>
+        <w:t>User log-out</w:t>
+      </w:r>
+    </w:p>
+    <w:p>
+      <w:pPr>
+        <w:rPr>
+          <w:rFonts w:ascii="Arial" w:hAnsi="Arial" w:cs="Arial"/>
+        </w:rPr>
+      </w:pPr>
+    </w:p>
+    <w:p>
+      <w:pPr>
+        <w:rPr>
+          <w:rFonts w:ascii="Arial" w:hAnsi="Arial" w:cs="Arial"/>
+        </w:rPr>
+      </w:pPr>
+    </w:p>
+    <w:p>
+      <w:pPr>
+        <w:rPr>
+          <w:rFonts w:ascii="Arial" w:hAnsi="Arial" w:cs="Arial"/>
+        </w:rPr>
+      </w:pPr>
+    </w:p>
+    <w:p>
+      <w:pPr>
+        <w:rPr>
+          <w:rFonts w:ascii="Arial" w:hAnsi="Arial" w:cs="Arial"/>
+        </w:rPr>
+      </w:pPr>
+    </w:p>
+    <w:p>
+      <w:pPr>
+        <w:rPr>
+          <w:rFonts w:ascii="Arial" w:hAnsi="Arial" w:cs="Arial"/>
+        </w:rPr>
+      </w:pPr>
+    </w:p>
+    <w:p>
+      <w:pPr>
+        <w:rPr>
+          <w:rFonts w:ascii="Arial" w:hAnsi="Arial" w:cs="Arial"/>
+        </w:rPr>
+      </w:pPr>
+      <w:r>
+        <w:rPr>
+          <w:rFonts w:ascii="Arial" w:hAnsi="Arial" w:cs="Arial"/>
+        </w:rPr>
+        <w:t xml:space="preserve">User </w:t>
+      </w:r>
+      <w:r>
+        <w:rPr>
+          <w:rFonts w:ascii="Arial" w:hAnsi="Arial" w:cs="Arial"/>
+        </w:rPr>
+        <w:t xml:space="preserve">A </w:t>
+      </w:r>
+      <w:r>
+        <w:rPr>
+          <w:rFonts w:ascii="Arial" w:hAnsi="Arial" w:cs="Arial"/>
+        </w:rPr>
+        <w:t>run program</w:t>
+      </w:r>
+    </w:p>
+    <w:p>
+      <w:pPr>
+        <w:rPr>
+          <w:rFonts w:ascii="Arial" w:hAnsi="Arial" w:cs="Arial"/>
+        </w:rPr>
+      </w:pPr>
+    </w:p>
+    <w:p>
+      <w:pPr>
+        <w:rPr>
+          <w:rFonts w:ascii="Arial" w:hAnsi="Arial" w:cs="Arial"/>
+        </w:rPr>
+      </w:pPr>
+      <w:r>
+        <w:rPr>
+          <w:rFonts w:ascii="Arial" w:hAnsi="Arial" w:cs="Arial"/>
+        </w:rPr>
+        <w:t>Enter credentials and click log-in</w:t>
+      </w:r>
+    </w:p>
+    <w:p>
+      <w:pPr>
+        <w:rPr>
+          <w:rFonts w:ascii="Arial" w:hAnsi="Arial" w:cs="Arial"/>
+        </w:rPr>
+      </w:pPr>
+    </w:p>
+    <w:p>
+      <w:pPr>
+        <w:rPr>
+          <w:rFonts w:ascii="Arial" w:hAnsi="Arial" w:cs="Arial"/>
+        </w:rPr>
+      </w:pPr>
+      <w:r>
+        <w:rPr>
+          <w:rFonts w:ascii="Arial" w:hAnsi="Arial" w:cs="Arial"/>
+        </w:rPr>
+        <w:t>Notification of new messages will be display.</w:t>
+      </w:r>
+    </w:p>
+    <w:p>
+      <w:pPr>
+        <w:rPr>
+          <w:rFonts w:ascii="Arial" w:hAnsi="Arial" w:cs="Arial"/>
+        </w:rPr>
+      </w:pPr>
+    </w:p>
+    <w:p>
+      <w:pPr>
+        <w:rPr>
+          <w:rFonts w:ascii="Arial" w:hAnsi="Arial" w:cs="Arial"/>
+        </w:rPr>
+      </w:pPr>
+      <w:r>
+        <w:rPr>
+          <w:rFonts w:ascii="Arial" w:hAnsi="Arial" w:cs="Arial"/>
+        </w:rPr>
+        <w:t xml:space="preserve">User </w:t>
+      </w:r>
+      <w:r>
+        <w:rPr>
+          <w:rFonts w:ascii="Arial" w:hAnsi="Arial" w:cs="Arial"/>
+        </w:rPr>
+        <w:t xml:space="preserve">A </w:t>
+      </w:r>
+      <w:r>
+        <w:rPr>
+          <w:rFonts w:ascii="Arial" w:hAnsi="Arial" w:cs="Arial"/>
+        </w:rPr>
+        <w:t>click on existing chat room</w:t>
+      </w:r>
+    </w:p>
+    <w:p>
+      <w:pPr>
+        <w:rPr>
+          <w:rFonts w:ascii="Arial" w:hAnsi="Arial" w:cs="Arial"/>
+        </w:rPr>
+      </w:pPr>
+    </w:p>
+    <w:p>
+      <w:pPr>
+        <w:rPr>
+          <w:rFonts w:ascii="Arial" w:hAnsi="Arial" w:cs="Arial"/>
+        </w:rPr>
+      </w:pPr>
+      <w:r>
+        <w:rPr>
+          <w:rFonts w:ascii="Arial" w:hAnsi="Arial" w:cs="Arial"/>
+        </w:rPr>
+        <w:t>User A type a message and select a Private and User B.</w:t>
+      </w:r>
+    </w:p>
+    <w:p>
+      <w:pPr>
+        <w:rPr>
+          <w:rFonts w:ascii="Arial" w:hAnsi="Arial" w:cs="Arial"/>
+        </w:rPr>
+      </w:pPr>
+    </w:p>
+    <w:p>
+      <w:pPr>
+        <w:rPr>
+          <w:rFonts w:ascii="Arial" w:hAnsi="Arial" w:cs="Arial"/>
+        </w:rPr>
+      </w:pPr>
+      <w:r>
+        <w:rPr>
+          <w:rFonts w:ascii="Arial" w:hAnsi="Arial" w:cs="Arial"/>
+        </w:rPr>
+        <w:t>Click send, private message is received to the User B</w:t>
+      </w:r>
+    </w:p>
+    <w:p>
+      <w:pPr>
+        <w:rPr>
+          <w:rFonts w:ascii="Arial" w:hAnsi="Arial" w:cs="Arial"/>
+        </w:rPr>
+      </w:pPr>
+    </w:p>
+    <w:p>
+      <w:pPr>
+        <w:rPr>
+          <w:rFonts w:ascii="Arial" w:hAnsi="Arial" w:cs="Arial"/>
+        </w:rPr>
+      </w:pPr>
+      <w:r>
+        <w:rPr>
+          <w:rFonts w:ascii="Arial" w:hAnsi="Arial" w:cs="Arial"/>
+        </w:rPr>
+        <w:t>User B click replay, to send a private message back</w:t>
+      </w:r>
+    </w:p>
+    <w:p>
+      <w:pPr>
+        <w:rPr>
+          <w:rFonts w:ascii="Arial" w:hAnsi="Arial" w:cs="Arial"/>
+        </w:rPr>
+      </w:pPr>
+    </w:p>
+    <w:p>
+      <w:pPr>
+        <w:rPr>
+          <w:rFonts w:ascii="Arial" w:hAnsi="Arial" w:cs="Arial"/>
+        </w:rPr>
+      </w:pPr>
+      <w:r>
+        <w:rPr>
+          <w:rFonts w:ascii="Arial" w:hAnsi="Arial" w:cs="Arial"/>
+        </w:rPr>
+        <w:t xml:space="preserve">User </w:t>
+      </w:r>
+      <w:r>
+        <w:rPr>
+          <w:rFonts w:ascii="Arial" w:hAnsi="Arial" w:cs="Arial"/>
+        </w:rPr>
+        <w:t xml:space="preserve">A </w:t>
+      </w:r>
+      <w:r>
+        <w:rPr>
+          <w:rFonts w:ascii="Arial" w:hAnsi="Arial" w:cs="Arial"/>
+        </w:rPr>
+        <w:t>log-out</w:t>
+      </w:r>
     </w:p>
     <w:p/>
     <w:p>
@@ -4061,22 +4902,19 @@
       <w:bookmarkEnd w:id="47"/>
     </w:p>
     <w:p>
-      <w:pPr>
-        <w:rPr>
-          <w:rFonts w:ascii="Arial" w:hAnsi="Arial" w:cs="Arial"/>
-        </w:rPr>
-      </w:pPr>
-      <w:r>
-        <w:rPr>
-          <w:rFonts w:ascii="Arial" w:hAnsi="Arial" w:cs="Arial"/>
-        </w:rPr>
-        <w:t>Not much security features will be use for the exception if the user it is in the database</w:t>
-      </w:r>
-      <w:r>
-        <w:rPr>
-          <w:rFonts w:ascii="Arial" w:hAnsi="Arial" w:cs="Arial"/>
-        </w:rPr>
-        <w:t>.</w:t>
+      <w:r>
+        <w:rPr>
+          <w:rFonts w:ascii="Helvetica" w:hAnsi="Helvetica"/>
+          <w:color w:val="24292E"/>
+        </w:rPr>
+        <w:t>encrypted password</w:t>
+      </w:r>
+      <w:r>
+        <w:rPr>
+          <w:rFonts w:ascii="Helvetica" w:hAnsi="Helvetica"/>
+          <w:color w:val="24292E"/>
+        </w:rPr>
+        <w:t xml:space="preserve"> will be store in the database</w:t>
       </w:r>
     </w:p>
     <w:p>
@@ -4090,9 +4928,21 @@
       <w:bookmarkStart w:id="49" w:name="_Toc397335669"/>
       <w:r>
         <w:rPr>
+          <w:rFonts w:ascii="Helvetica" w:hAnsi="Helvetica"/>
+          <w:color w:val="24292E"/>
+        </w:rPr>
+        <w:t>encrypted password</w:t>
+      </w:r>
+      <w:r>
+        <w:rPr>
           <w:rFonts w:ascii="Arial" w:hAnsi="Arial"/>
         </w:rPr>
-        <w:lastRenderedPageBreak/>
+        <w:t xml:space="preserve"> </w:t>
+      </w:r>
+      <w:r>
+        <w:rPr>
+          <w:rFonts w:ascii="Arial" w:hAnsi="Arial"/>
+        </w:rPr>
         <w:t>Software Quality Attributes</w:t>
       </w:r>
       <w:bookmarkEnd w:id="48"/>
@@ -4435,7 +5285,7 @@
   <w:abstractNum w:abstractNumId="0" w15:restartNumberingAfterBreak="0">
     <w:nsid w:val="FFFFFFFB"/>
     <w:multiLevelType w:val="multilevel"/>
-    <w:tmpl w:val="04B0567C"/>
+    <w:tmpl w:val="C7942FAC"/>
     <w:lvl w:ilvl="0">
       <w:start w:val="1"/>
       <w:numFmt w:val="decimal"/>
@@ -4495,6 +5345,10 @@
         </w:tabs>
         <w:ind w:left="864" w:hanging="864"/>
       </w:pPr>
+      <w:rPr>
+        <w:i w:val="0"/>
+        <w:iCs w:val="0"/>
+      </w:rPr>
     </w:lvl>
     <w:lvl w:ilvl="4">
       <w:start w:val="1"/>
@@ -4563,6 +5417,119 @@
     </w:lvl>
   </w:abstractNum>
   <w:abstractNum w:abstractNumId="1" w15:restartNumberingAfterBreak="0">
+    <w:nsid w:val="05D0241C"/>
+    <w:multiLevelType w:val="multilevel"/>
+    <w:tmpl w:val="02ACE0B0"/>
+    <w:lvl w:ilvl="0">
+      <w:start w:val="1"/>
+      <w:numFmt w:val="decimal"/>
+      <w:lvlText w:val="%1."/>
+      <w:lvlJc w:val="left"/>
+      <w:pPr>
+        <w:tabs>
+          <w:tab w:val="num" w:pos="720"/>
+        </w:tabs>
+        <w:ind w:left="720" w:hanging="360"/>
+      </w:pPr>
+    </w:lvl>
+    <w:lvl w:ilvl="1" w:tentative="1">
+      <w:start w:val="1"/>
+      <w:numFmt w:val="decimal"/>
+      <w:lvlText w:val="%2."/>
+      <w:lvlJc w:val="left"/>
+      <w:pPr>
+        <w:tabs>
+          <w:tab w:val="num" w:pos="1440"/>
+        </w:tabs>
+        <w:ind w:left="1440" w:hanging="360"/>
+      </w:pPr>
+    </w:lvl>
+    <w:lvl w:ilvl="2" w:tentative="1">
+      <w:start w:val="1"/>
+      <w:numFmt w:val="decimal"/>
+      <w:lvlText w:val="%3."/>
+      <w:lvlJc w:val="left"/>
+      <w:pPr>
+        <w:tabs>
+          <w:tab w:val="num" w:pos="2160"/>
+        </w:tabs>
+        <w:ind w:left="2160" w:hanging="360"/>
+      </w:pPr>
+    </w:lvl>
+    <w:lvl w:ilvl="3" w:tentative="1">
+      <w:start w:val="1"/>
+      <w:numFmt w:val="decimal"/>
+      <w:lvlText w:val="%4."/>
+      <w:lvlJc w:val="left"/>
+      <w:pPr>
+        <w:tabs>
+          <w:tab w:val="num" w:pos="2880"/>
+        </w:tabs>
+        <w:ind w:left="2880" w:hanging="360"/>
+      </w:pPr>
+    </w:lvl>
+    <w:lvl w:ilvl="4" w:tentative="1">
+      <w:start w:val="1"/>
+      <w:numFmt w:val="decimal"/>
+      <w:lvlText w:val="%5."/>
+      <w:lvlJc w:val="left"/>
+      <w:pPr>
+        <w:tabs>
+          <w:tab w:val="num" w:pos="3600"/>
+        </w:tabs>
+        <w:ind w:left="3600" w:hanging="360"/>
+      </w:pPr>
+    </w:lvl>
+    <w:lvl w:ilvl="5" w:tentative="1">
+      <w:start w:val="1"/>
+      <w:numFmt w:val="decimal"/>
+      <w:lvlText w:val="%6."/>
+      <w:lvlJc w:val="left"/>
+      <w:pPr>
+        <w:tabs>
+          <w:tab w:val="num" w:pos="4320"/>
+        </w:tabs>
+        <w:ind w:left="4320" w:hanging="360"/>
+      </w:pPr>
+    </w:lvl>
+    <w:lvl w:ilvl="6" w:tentative="1">
+      <w:start w:val="1"/>
+      <w:numFmt w:val="decimal"/>
+      <w:lvlText w:val="%7."/>
+      <w:lvlJc w:val="left"/>
+      <w:pPr>
+        <w:tabs>
+          <w:tab w:val="num" w:pos="5040"/>
+        </w:tabs>
+        <w:ind w:left="5040" w:hanging="360"/>
+      </w:pPr>
+    </w:lvl>
+    <w:lvl w:ilvl="7" w:tentative="1">
+      <w:start w:val="1"/>
+      <w:numFmt w:val="decimal"/>
+      <w:lvlText w:val="%8."/>
+      <w:lvlJc w:val="left"/>
+      <w:pPr>
+        <w:tabs>
+          <w:tab w:val="num" w:pos="5760"/>
+        </w:tabs>
+        <w:ind w:left="5760" w:hanging="360"/>
+      </w:pPr>
+    </w:lvl>
+    <w:lvl w:ilvl="8" w:tentative="1">
+      <w:start w:val="1"/>
+      <w:numFmt w:val="decimal"/>
+      <w:lvlText w:val="%9."/>
+      <w:lvlJc w:val="left"/>
+      <w:pPr>
+        <w:tabs>
+          <w:tab w:val="num" w:pos="6480"/>
+        </w:tabs>
+        <w:ind w:left="6480" w:hanging="360"/>
+      </w:pPr>
+    </w:lvl>
+  </w:abstractNum>
+  <w:abstractNum w:abstractNumId="2" w15:restartNumberingAfterBreak="0">
     <w:nsid w:val="1856587E"/>
     <w:multiLevelType w:val="hybridMultilevel"/>
     <w:tmpl w:val="3F668FCA"/>
@@ -4702,7 +5669,7 @@
       </w:rPr>
     </w:lvl>
   </w:abstractNum>
-  <w:abstractNum w:abstractNumId="2" w15:restartNumberingAfterBreak="0">
+  <w:abstractNum w:abstractNumId="3" w15:restartNumberingAfterBreak="0">
     <w:nsid w:val="18756BD1"/>
     <w:multiLevelType w:val="multilevel"/>
     <w:tmpl w:val="0E262EA8"/>
@@ -4815,7 +5782,156 @@
       </w:pPr>
     </w:lvl>
   </w:abstractNum>
-  <w:abstractNum w:abstractNumId="3" w15:restartNumberingAfterBreak="0">
+  <w:abstractNum w:abstractNumId="4" w15:restartNumberingAfterBreak="0">
+    <w:nsid w:val="1D805B93"/>
+    <w:multiLevelType w:val="multilevel"/>
+    <w:tmpl w:val="A27E48D0"/>
+    <w:lvl w:ilvl="0">
+      <w:start w:val="1"/>
+      <w:numFmt w:val="bullet"/>
+      <w:lvlText w:val=""/>
+      <w:lvlJc w:val="left"/>
+      <w:pPr>
+        <w:tabs>
+          <w:tab w:val="num" w:pos="720"/>
+        </w:tabs>
+        <w:ind w:left="720" w:hanging="360"/>
+      </w:pPr>
+      <w:rPr>
+        <w:rFonts w:ascii="Symbol" w:hAnsi="Symbol" w:hint="default"/>
+        <w:sz w:val="20"/>
+      </w:rPr>
+    </w:lvl>
+    <w:lvl w:ilvl="1" w:tentative="1">
+      <w:start w:val="1"/>
+      <w:numFmt w:val="bullet"/>
+      <w:lvlText w:val="o"/>
+      <w:lvlJc w:val="left"/>
+      <w:pPr>
+        <w:tabs>
+          <w:tab w:val="num" w:pos="1440"/>
+        </w:tabs>
+        <w:ind w:left="1440" w:hanging="360"/>
+      </w:pPr>
+      <w:rPr>
+        <w:rFonts w:ascii="Courier New" w:hAnsi="Courier New" w:hint="default"/>
+        <w:sz w:val="20"/>
+      </w:rPr>
+    </w:lvl>
+    <w:lvl w:ilvl="2" w:tentative="1">
+      <w:start w:val="1"/>
+      <w:numFmt w:val="bullet"/>
+      <w:lvlText w:val=""/>
+      <w:lvlJc w:val="left"/>
+      <w:pPr>
+        <w:tabs>
+          <w:tab w:val="num" w:pos="2160"/>
+        </w:tabs>
+        <w:ind w:left="2160" w:hanging="360"/>
+      </w:pPr>
+      <w:rPr>
+        <w:rFonts w:ascii="Wingdings" w:hAnsi="Wingdings" w:hint="default"/>
+        <w:sz w:val="20"/>
+      </w:rPr>
+    </w:lvl>
+    <w:lvl w:ilvl="3" w:tentative="1">
+      <w:start w:val="1"/>
+      <w:numFmt w:val="bullet"/>
+      <w:lvlText w:val=""/>
+      <w:lvlJc w:val="left"/>
+      <w:pPr>
+        <w:tabs>
+          <w:tab w:val="num" w:pos="2880"/>
+        </w:tabs>
+        <w:ind w:left="2880" w:hanging="360"/>
+      </w:pPr>
+      <w:rPr>
+        <w:rFonts w:ascii="Wingdings" w:hAnsi="Wingdings" w:hint="default"/>
+        <w:sz w:val="20"/>
+      </w:rPr>
+    </w:lvl>
+    <w:lvl w:ilvl="4" w:tentative="1">
+      <w:start w:val="1"/>
+      <w:numFmt w:val="bullet"/>
+      <w:lvlText w:val=""/>
+      <w:lvlJc w:val="left"/>
+      <w:pPr>
+        <w:tabs>
+          <w:tab w:val="num" w:pos="3600"/>
+        </w:tabs>
+        <w:ind w:left="3600" w:hanging="360"/>
+      </w:pPr>
+      <w:rPr>
+        <w:rFonts w:ascii="Wingdings" w:hAnsi="Wingdings" w:hint="default"/>
+        <w:sz w:val="20"/>
+      </w:rPr>
+    </w:lvl>
+    <w:lvl w:ilvl="5" w:tentative="1">
+      <w:start w:val="1"/>
+      <w:numFmt w:val="bullet"/>
+      <w:lvlText w:val=""/>
+      <w:lvlJc w:val="left"/>
+      <w:pPr>
+        <w:tabs>
+          <w:tab w:val="num" w:pos="4320"/>
+        </w:tabs>
+        <w:ind w:left="4320" w:hanging="360"/>
+      </w:pPr>
+      <w:rPr>
+        <w:rFonts w:ascii="Wingdings" w:hAnsi="Wingdings" w:hint="default"/>
+        <w:sz w:val="20"/>
+      </w:rPr>
+    </w:lvl>
+    <w:lvl w:ilvl="6" w:tentative="1">
+      <w:start w:val="1"/>
+      <w:numFmt w:val="bullet"/>
+      <w:lvlText w:val=""/>
+      <w:lvlJc w:val="left"/>
+      <w:pPr>
+        <w:tabs>
+          <w:tab w:val="num" w:pos="5040"/>
+        </w:tabs>
+        <w:ind w:left="5040" w:hanging="360"/>
+      </w:pPr>
+      <w:rPr>
+        <w:rFonts w:ascii="Wingdings" w:hAnsi="Wingdings" w:hint="default"/>
+        <w:sz w:val="20"/>
+      </w:rPr>
+    </w:lvl>
+    <w:lvl w:ilvl="7" w:tentative="1">
+      <w:start w:val="1"/>
+      <w:numFmt w:val="bullet"/>
+      <w:lvlText w:val=""/>
+      <w:lvlJc w:val="left"/>
+      <w:pPr>
+        <w:tabs>
+          <w:tab w:val="num" w:pos="5760"/>
+        </w:tabs>
+        <w:ind w:left="5760" w:hanging="360"/>
+      </w:pPr>
+      <w:rPr>
+        <w:rFonts w:ascii="Wingdings" w:hAnsi="Wingdings" w:hint="default"/>
+        <w:sz w:val="20"/>
+      </w:rPr>
+    </w:lvl>
+    <w:lvl w:ilvl="8" w:tentative="1">
+      <w:start w:val="1"/>
+      <w:numFmt w:val="bullet"/>
+      <w:lvlText w:val=""/>
+      <w:lvlJc w:val="left"/>
+      <w:pPr>
+        <w:tabs>
+          <w:tab w:val="num" w:pos="6480"/>
+        </w:tabs>
+        <w:ind w:left="6480" w:hanging="360"/>
+      </w:pPr>
+      <w:rPr>
+        <w:rFonts w:ascii="Wingdings" w:hAnsi="Wingdings" w:hint="default"/>
+        <w:sz w:val="20"/>
+      </w:rPr>
+    </w:lvl>
+  </w:abstractNum>
+  <w:abstractNum w:abstractNumId="5" w15:restartNumberingAfterBreak="0">
     <w:nsid w:val="26FE2533"/>
     <w:multiLevelType w:val="multilevel"/>
     <w:tmpl w:val="B8E6E648"/>
@@ -4955,7 +6071,7 @@
       </w:rPr>
     </w:lvl>
   </w:abstractNum>
-  <w:abstractNum w:abstractNumId="4" w15:restartNumberingAfterBreak="0">
+  <w:abstractNum w:abstractNumId="6" w15:restartNumberingAfterBreak="0">
     <w:nsid w:val="28754A74"/>
     <w:multiLevelType w:val="multilevel"/>
     <w:tmpl w:val="54BAE08E"/>
@@ -5071,7 +6187,7 @@
       </w:pPr>
     </w:lvl>
   </w:abstractNum>
-  <w:abstractNum w:abstractNumId="5" w15:restartNumberingAfterBreak="0">
+  <w:abstractNum w:abstractNumId="7" w15:restartNumberingAfterBreak="0">
     <w:nsid w:val="2DA71206"/>
     <w:multiLevelType w:val="multilevel"/>
     <w:tmpl w:val="D8BC5BE2"/>
@@ -5139,7 +6255,7 @@
       <w:lvlJc w:val="left"/>
     </w:lvl>
   </w:abstractNum>
-  <w:abstractNum w:abstractNumId="6" w15:restartNumberingAfterBreak="0">
+  <w:abstractNum w:abstractNumId="8" w15:restartNumberingAfterBreak="0">
     <w:nsid w:val="3BA26A8F"/>
     <w:multiLevelType w:val="hybridMultilevel"/>
     <w:tmpl w:val="6AB06D52"/>
@@ -5228,7 +6344,7 @@
       </w:pPr>
     </w:lvl>
   </w:abstractNum>
-  <w:abstractNum w:abstractNumId="7" w15:restartNumberingAfterBreak="0">
+  <w:abstractNum w:abstractNumId="9" w15:restartNumberingAfterBreak="0">
     <w:nsid w:val="3DC86EB2"/>
     <w:multiLevelType w:val="hybridMultilevel"/>
     <w:tmpl w:val="41420134"/>
@@ -5317,7 +6433,346 @@
       </w:pPr>
     </w:lvl>
   </w:abstractNum>
-  <w:abstractNum w:abstractNumId="8" w15:restartNumberingAfterBreak="0">
+  <w:abstractNum w:abstractNumId="10" w15:restartNumberingAfterBreak="0">
+    <w:nsid w:val="478A3CEC"/>
+    <w:multiLevelType w:val="multilevel"/>
+    <w:tmpl w:val="B816A000"/>
+    <w:lvl w:ilvl="0">
+      <w:start w:val="1"/>
+      <w:numFmt w:val="decimal"/>
+      <w:lvlText w:val="%1."/>
+      <w:lvlJc w:val="left"/>
+      <w:pPr>
+        <w:tabs>
+          <w:tab w:val="num" w:pos="720"/>
+        </w:tabs>
+        <w:ind w:left="720" w:hanging="360"/>
+      </w:pPr>
+    </w:lvl>
+    <w:lvl w:ilvl="1" w:tentative="1">
+      <w:start w:val="1"/>
+      <w:numFmt w:val="decimal"/>
+      <w:lvlText w:val="%2."/>
+      <w:lvlJc w:val="left"/>
+      <w:pPr>
+        <w:tabs>
+          <w:tab w:val="num" w:pos="1440"/>
+        </w:tabs>
+        <w:ind w:left="1440" w:hanging="360"/>
+      </w:pPr>
+    </w:lvl>
+    <w:lvl w:ilvl="2" w:tentative="1">
+      <w:start w:val="1"/>
+      <w:numFmt w:val="decimal"/>
+      <w:lvlText w:val="%3."/>
+      <w:lvlJc w:val="left"/>
+      <w:pPr>
+        <w:tabs>
+          <w:tab w:val="num" w:pos="2160"/>
+        </w:tabs>
+        <w:ind w:left="2160" w:hanging="360"/>
+      </w:pPr>
+    </w:lvl>
+    <w:lvl w:ilvl="3" w:tentative="1">
+      <w:start w:val="1"/>
+      <w:numFmt w:val="decimal"/>
+      <w:lvlText w:val="%4."/>
+      <w:lvlJc w:val="left"/>
+      <w:pPr>
+        <w:tabs>
+          <w:tab w:val="num" w:pos="2880"/>
+        </w:tabs>
+        <w:ind w:left="2880" w:hanging="360"/>
+      </w:pPr>
+    </w:lvl>
+    <w:lvl w:ilvl="4" w:tentative="1">
+      <w:start w:val="1"/>
+      <w:numFmt w:val="decimal"/>
+      <w:lvlText w:val="%5."/>
+      <w:lvlJc w:val="left"/>
+      <w:pPr>
+        <w:tabs>
+          <w:tab w:val="num" w:pos="3600"/>
+        </w:tabs>
+        <w:ind w:left="3600" w:hanging="360"/>
+      </w:pPr>
+    </w:lvl>
+    <w:lvl w:ilvl="5" w:tentative="1">
+      <w:start w:val="1"/>
+      <w:numFmt w:val="decimal"/>
+      <w:lvlText w:val="%6."/>
+      <w:lvlJc w:val="left"/>
+      <w:pPr>
+        <w:tabs>
+          <w:tab w:val="num" w:pos="4320"/>
+        </w:tabs>
+        <w:ind w:left="4320" w:hanging="360"/>
+      </w:pPr>
+    </w:lvl>
+    <w:lvl w:ilvl="6" w:tentative="1">
+      <w:start w:val="1"/>
+      <w:numFmt w:val="decimal"/>
+      <w:lvlText w:val="%7."/>
+      <w:lvlJc w:val="left"/>
+      <w:pPr>
+        <w:tabs>
+          <w:tab w:val="num" w:pos="5040"/>
+        </w:tabs>
+        <w:ind w:left="5040" w:hanging="360"/>
+      </w:pPr>
+    </w:lvl>
+    <w:lvl w:ilvl="7" w:tentative="1">
+      <w:start w:val="1"/>
+      <w:numFmt w:val="decimal"/>
+      <w:lvlText w:val="%8."/>
+      <w:lvlJc w:val="left"/>
+      <w:pPr>
+        <w:tabs>
+          <w:tab w:val="num" w:pos="5760"/>
+        </w:tabs>
+        <w:ind w:left="5760" w:hanging="360"/>
+      </w:pPr>
+    </w:lvl>
+    <w:lvl w:ilvl="8" w:tentative="1">
+      <w:start w:val="1"/>
+      <w:numFmt w:val="decimal"/>
+      <w:lvlText w:val="%9."/>
+      <w:lvlJc w:val="left"/>
+      <w:pPr>
+        <w:tabs>
+          <w:tab w:val="num" w:pos="6480"/>
+        </w:tabs>
+        <w:ind w:left="6480" w:hanging="360"/>
+      </w:pPr>
+    </w:lvl>
+  </w:abstractNum>
+  <w:abstractNum w:abstractNumId="11" w15:restartNumberingAfterBreak="0">
+    <w:nsid w:val="546A1FB4"/>
+    <w:multiLevelType w:val="multilevel"/>
+    <w:tmpl w:val="DFB00CCE"/>
+    <w:lvl w:ilvl="0">
+      <w:start w:val="11"/>
+      <w:numFmt w:val="decimal"/>
+      <w:lvlText w:val="%1."/>
+      <w:lvlJc w:val="left"/>
+      <w:pPr>
+        <w:tabs>
+          <w:tab w:val="num" w:pos="720"/>
+        </w:tabs>
+        <w:ind w:left="720" w:hanging="360"/>
+      </w:pPr>
+    </w:lvl>
+    <w:lvl w:ilvl="1" w:tentative="1">
+      <w:start w:val="1"/>
+      <w:numFmt w:val="decimal"/>
+      <w:lvlText w:val="%2."/>
+      <w:lvlJc w:val="left"/>
+      <w:pPr>
+        <w:tabs>
+          <w:tab w:val="num" w:pos="1440"/>
+        </w:tabs>
+        <w:ind w:left="1440" w:hanging="360"/>
+      </w:pPr>
+    </w:lvl>
+    <w:lvl w:ilvl="2" w:tentative="1">
+      <w:start w:val="1"/>
+      <w:numFmt w:val="decimal"/>
+      <w:lvlText w:val="%3."/>
+      <w:lvlJc w:val="left"/>
+      <w:pPr>
+        <w:tabs>
+          <w:tab w:val="num" w:pos="2160"/>
+        </w:tabs>
+        <w:ind w:left="2160" w:hanging="360"/>
+      </w:pPr>
+    </w:lvl>
+    <w:lvl w:ilvl="3" w:tentative="1">
+      <w:start w:val="1"/>
+      <w:numFmt w:val="decimal"/>
+      <w:lvlText w:val="%4."/>
+      <w:lvlJc w:val="left"/>
+      <w:pPr>
+        <w:tabs>
+          <w:tab w:val="num" w:pos="2880"/>
+        </w:tabs>
+        <w:ind w:left="2880" w:hanging="360"/>
+      </w:pPr>
+    </w:lvl>
+    <w:lvl w:ilvl="4" w:tentative="1">
+      <w:start w:val="1"/>
+      <w:numFmt w:val="decimal"/>
+      <w:lvlText w:val="%5."/>
+      <w:lvlJc w:val="left"/>
+      <w:pPr>
+        <w:tabs>
+          <w:tab w:val="num" w:pos="3600"/>
+        </w:tabs>
+        <w:ind w:left="3600" w:hanging="360"/>
+      </w:pPr>
+    </w:lvl>
+    <w:lvl w:ilvl="5" w:tentative="1">
+      <w:start w:val="1"/>
+      <w:numFmt w:val="decimal"/>
+      <w:lvlText w:val="%6."/>
+      <w:lvlJc w:val="left"/>
+      <w:pPr>
+        <w:tabs>
+          <w:tab w:val="num" w:pos="4320"/>
+        </w:tabs>
+        <w:ind w:left="4320" w:hanging="360"/>
+      </w:pPr>
+    </w:lvl>
+    <w:lvl w:ilvl="6" w:tentative="1">
+      <w:start w:val="1"/>
+      <w:numFmt w:val="decimal"/>
+      <w:lvlText w:val="%7."/>
+      <w:lvlJc w:val="left"/>
+      <w:pPr>
+        <w:tabs>
+          <w:tab w:val="num" w:pos="5040"/>
+        </w:tabs>
+        <w:ind w:left="5040" w:hanging="360"/>
+      </w:pPr>
+    </w:lvl>
+    <w:lvl w:ilvl="7" w:tentative="1">
+      <w:start w:val="1"/>
+      <w:numFmt w:val="decimal"/>
+      <w:lvlText w:val="%8."/>
+      <w:lvlJc w:val="left"/>
+      <w:pPr>
+        <w:tabs>
+          <w:tab w:val="num" w:pos="5760"/>
+        </w:tabs>
+        <w:ind w:left="5760" w:hanging="360"/>
+      </w:pPr>
+    </w:lvl>
+    <w:lvl w:ilvl="8" w:tentative="1">
+      <w:start w:val="1"/>
+      <w:numFmt w:val="decimal"/>
+      <w:lvlText w:val="%9."/>
+      <w:lvlJc w:val="left"/>
+      <w:pPr>
+        <w:tabs>
+          <w:tab w:val="num" w:pos="6480"/>
+        </w:tabs>
+        <w:ind w:left="6480" w:hanging="360"/>
+      </w:pPr>
+    </w:lvl>
+  </w:abstractNum>
+  <w:abstractNum w:abstractNumId="12" w15:restartNumberingAfterBreak="0">
+    <w:nsid w:val="58B863C8"/>
+    <w:multiLevelType w:val="multilevel"/>
+    <w:tmpl w:val="9C84F722"/>
+    <w:lvl w:ilvl="0">
+      <w:start w:val="1"/>
+      <w:numFmt w:val="decimal"/>
+      <w:lvlText w:val="%1."/>
+      <w:lvlJc w:val="left"/>
+      <w:pPr>
+        <w:tabs>
+          <w:tab w:val="num" w:pos="720"/>
+        </w:tabs>
+        <w:ind w:left="720" w:hanging="360"/>
+      </w:pPr>
+    </w:lvl>
+    <w:lvl w:ilvl="1" w:tentative="1">
+      <w:start w:val="1"/>
+      <w:numFmt w:val="decimal"/>
+      <w:lvlText w:val="%2."/>
+      <w:lvlJc w:val="left"/>
+      <w:pPr>
+        <w:tabs>
+          <w:tab w:val="num" w:pos="1440"/>
+        </w:tabs>
+        <w:ind w:left="1440" w:hanging="360"/>
+      </w:pPr>
+    </w:lvl>
+    <w:lvl w:ilvl="2" w:tentative="1">
+      <w:start w:val="1"/>
+      <w:numFmt w:val="decimal"/>
+      <w:lvlText w:val="%3."/>
+      <w:lvlJc w:val="left"/>
+      <w:pPr>
+        <w:tabs>
+          <w:tab w:val="num" w:pos="2160"/>
+        </w:tabs>
+        <w:ind w:left="2160" w:hanging="360"/>
+      </w:pPr>
+    </w:lvl>
+    <w:lvl w:ilvl="3" w:tentative="1">
+      <w:start w:val="1"/>
+      <w:numFmt w:val="decimal"/>
+      <w:lvlText w:val="%4."/>
+      <w:lvlJc w:val="left"/>
+      <w:pPr>
+        <w:tabs>
+          <w:tab w:val="num" w:pos="2880"/>
+        </w:tabs>
+        <w:ind w:left="2880" w:hanging="360"/>
+      </w:pPr>
+    </w:lvl>
+    <w:lvl w:ilvl="4" w:tentative="1">
+      <w:start w:val="1"/>
+      <w:numFmt w:val="decimal"/>
+      <w:lvlText w:val="%5."/>
+      <w:lvlJc w:val="left"/>
+      <w:pPr>
+        <w:tabs>
+          <w:tab w:val="num" w:pos="3600"/>
+        </w:tabs>
+        <w:ind w:left="3600" w:hanging="360"/>
+      </w:pPr>
+    </w:lvl>
+    <w:lvl w:ilvl="5" w:tentative="1">
+      <w:start w:val="1"/>
+      <w:numFmt w:val="decimal"/>
+      <w:lvlText w:val="%6."/>
+      <w:lvlJc w:val="left"/>
+      <w:pPr>
+        <w:tabs>
+          <w:tab w:val="num" w:pos="4320"/>
+        </w:tabs>
+        <w:ind w:left="4320" w:hanging="360"/>
+      </w:pPr>
+    </w:lvl>
+    <w:lvl w:ilvl="6" w:tentative="1">
+      <w:start w:val="1"/>
+      <w:numFmt w:val="decimal"/>
+      <w:lvlText w:val="%7."/>
+      <w:lvlJc w:val="left"/>
+      <w:pPr>
+        <w:tabs>
+          <w:tab w:val="num" w:pos="5040"/>
+        </w:tabs>
+        <w:ind w:left="5040" w:hanging="360"/>
+      </w:pPr>
+    </w:lvl>
+    <w:lvl w:ilvl="7" w:tentative="1">
+      <w:start w:val="1"/>
+      <w:numFmt w:val="decimal"/>
+      <w:lvlText w:val="%8."/>
+      <w:lvlJc w:val="left"/>
+      <w:pPr>
+        <w:tabs>
+          <w:tab w:val="num" w:pos="5760"/>
+        </w:tabs>
+        <w:ind w:left="5760" w:hanging="360"/>
+      </w:pPr>
+    </w:lvl>
+    <w:lvl w:ilvl="8" w:tentative="1">
+      <w:start w:val="1"/>
+      <w:numFmt w:val="decimal"/>
+      <w:lvlText w:val="%9."/>
+      <w:lvlJc w:val="left"/>
+      <w:pPr>
+        <w:tabs>
+          <w:tab w:val="num" w:pos="6480"/>
+        </w:tabs>
+        <w:ind w:left="6480" w:hanging="360"/>
+      </w:pPr>
+    </w:lvl>
+  </w:abstractNum>
+  <w:abstractNum w:abstractNumId="13" w15:restartNumberingAfterBreak="0">
     <w:nsid w:val="7C8E3049"/>
     <w:multiLevelType w:val="hybridMultilevel"/>
     <w:tmpl w:val="1F849048"/>
@@ -5410,28 +6865,43 @@
     <w:abstractNumId w:val="0"/>
   </w:num>
   <w:num w:numId="2">
+    <w:abstractNumId w:val="7"/>
+  </w:num>
+  <w:num w:numId="3">
+    <w:abstractNumId w:val="6"/>
+  </w:num>
+  <w:num w:numId="4">
+    <w:abstractNumId w:val="2"/>
+  </w:num>
+  <w:num w:numId="5">
     <w:abstractNumId w:val="5"/>
   </w:num>
-  <w:num w:numId="3">
+  <w:num w:numId="6">
+    <w:abstractNumId w:val="3"/>
+  </w:num>
+  <w:num w:numId="7">
+    <w:abstractNumId w:val="13"/>
+  </w:num>
+  <w:num w:numId="8">
+    <w:abstractNumId w:val="8"/>
+  </w:num>
+  <w:num w:numId="9">
+    <w:abstractNumId w:val="9"/>
+  </w:num>
+  <w:num w:numId="10">
+    <w:abstractNumId w:val="1"/>
+  </w:num>
+  <w:num w:numId="11">
     <w:abstractNumId w:val="4"/>
   </w:num>
-  <w:num w:numId="4">
-    <w:abstractNumId w:val="1"/>
+  <w:num w:numId="12">
+    <w:abstractNumId w:val="11"/>
   </w:num>
-  <w:num w:numId="5">
-    <w:abstractNumId w:val="3"/>
+  <w:num w:numId="13">
+    <w:abstractNumId w:val="12"/>
   </w:num>
-  <w:num w:numId="6">
-    <w:abstractNumId w:val="2"/>
-  </w:num>
-  <w:num w:numId="7">
-    <w:abstractNumId w:val="8"/>
-  </w:num>
-  <w:num w:numId="8">
-    <w:abstractNumId w:val="6"/>
-  </w:num>
-  <w:num w:numId="9">
-    <w:abstractNumId w:val="7"/>
+  <w:num w:numId="14">
+    <w:abstractNumId w:val="10"/>
   </w:num>
 </w:numbering>
 </file>

</xml_diff>

<commit_message>
adding all final clasess and test suites, along with docs and UML
</commit_message>
<xml_diff>
--- a/ChatProgramJavaRequirements.docx
+++ b/ChatProgramJavaRequirements.docx
@@ -2721,6 +2721,8 @@
         <w:pStyle w:val="Heading2"/>
         <w:rPr>
           <w:rFonts w:ascii="Arial" w:hAnsi="Arial" w:cs="Arial"/>
+          <w:sz w:val="24"/>
+          <w:szCs w:val="24"/>
         </w:rPr>
       </w:pPr>
       <w:bookmarkStart w:id="21" w:name="_Toc397335654"/>
@@ -2728,6 +2730,8 @@
       <w:r>
         <w:rPr>
           <w:rFonts w:ascii="Arial" w:hAnsi="Arial" w:cs="Arial"/>
+          <w:sz w:val="24"/>
+          <w:szCs w:val="24"/>
         </w:rPr>
         <w:t>Definitions, Acronyms and Abbreviations</w:t>
       </w:r>
@@ -2735,41 +2739,357 @@
     </w:p>
     <w:p>
       <w:pPr>
-        <w:spacing w:line="240" w:lineRule="auto"/>
-        <w:rPr>
-          <w:rFonts w:ascii="Times New Roman" w:hAnsi="Times New Roman" w:cs="Times New Roman"/>
-          <w:lang w:val="en-US" w:bidi="ar-SA"/>
-        </w:rPr>
-      </w:pPr>
-      <w:r>
-        <w:rPr>
-          <w:rFonts w:ascii="Arial" w:hAnsi="Arial" w:cs="Arial"/>
-        </w:rPr>
-        <w:t>UML</w:t>
-      </w:r>
-      <w:r>
-        <w:rPr>
-          <w:rFonts w:ascii="Arial" w:hAnsi="Arial" w:cs="Arial"/>
-        </w:rPr>
-        <w:t xml:space="preserve"> - </w:t>
-      </w:r>
-      <w:r>
-        <w:rPr>
-          <w:rFonts w:ascii="Arial" w:hAnsi="Arial" w:cs="Arial"/>
-          <w:color w:val="222222"/>
-          <w:shd w:val="clear" w:color="auto" w:fill="FFFFFF"/>
-          <w:lang w:val="en-US" w:bidi="ar-SA"/>
-        </w:rPr>
-        <w:t>Unified Modeling language</w:t>
-      </w:r>
-      <w:r>
-        <w:rPr>
-          <w:rFonts w:ascii="Arial" w:hAnsi="Arial" w:cs="Arial"/>
-          <w:color w:val="222222"/>
-          <w:shd w:val="clear" w:color="auto" w:fill="FFFFFF"/>
-          <w:lang w:val="en-US" w:bidi="ar-SA"/>
-        </w:rPr>
-        <w:t>.</w:t>
+        <w:rPr>
+          <w:rFonts w:ascii="Arial" w:hAnsi="Arial" w:cs="Arial"/>
+        </w:rPr>
+      </w:pPr>
+    </w:p>
+    <w:p>
+      <w:pPr>
+        <w:pStyle w:val="PlainText"/>
+        <w:rPr>
+          <w:rFonts w:ascii="Arial" w:hAnsi="Arial" w:cs="Arial"/>
+          <w:sz w:val="24"/>
+          <w:szCs w:val="24"/>
+        </w:rPr>
+      </w:pPr>
+      <w:r>
+        <w:rPr>
+          <w:rFonts w:ascii="Arial" w:hAnsi="Arial" w:cs="Arial"/>
+          <w:sz w:val="24"/>
+          <w:szCs w:val="24"/>
+        </w:rPr>
+        <w:t>1. Client ‚</w:t>
+      </w:r>
+      <w:r>
+        <w:rPr>
+          <w:rFonts w:ascii="Arial" w:hAnsi="Arial" w:cs="Arial"/>
+          <w:sz w:val="24"/>
+          <w:szCs w:val="24"/>
+        </w:rPr>
+        <w:t xml:space="preserve"> </w:t>
+      </w:r>
+      <w:r>
+        <w:rPr>
+          <w:rFonts w:ascii="Arial" w:hAnsi="Arial" w:cs="Arial"/>
+          <w:sz w:val="24"/>
+          <w:szCs w:val="24"/>
+        </w:rPr>
+        <w:t>The software that runs on the end of the user machine, allowing them to connect to a chat room and send messages as well as receive messages.</w:t>
+      </w:r>
+    </w:p>
+    <w:p>
+      <w:pPr>
+        <w:pStyle w:val="PlainText"/>
+        <w:rPr>
+          <w:rFonts w:ascii="Arial" w:hAnsi="Arial" w:cs="Arial"/>
+          <w:sz w:val="24"/>
+          <w:szCs w:val="24"/>
+        </w:rPr>
+      </w:pPr>
+    </w:p>
+    <w:p>
+      <w:pPr>
+        <w:pStyle w:val="PlainText"/>
+        <w:rPr>
+          <w:rFonts w:ascii="Arial" w:hAnsi="Arial" w:cs="Arial"/>
+          <w:sz w:val="24"/>
+          <w:szCs w:val="24"/>
+        </w:rPr>
+      </w:pPr>
+      <w:r>
+        <w:rPr>
+          <w:rFonts w:ascii="Arial" w:hAnsi="Arial" w:cs="Arial"/>
+          <w:sz w:val="24"/>
+          <w:szCs w:val="24"/>
+        </w:rPr>
+        <w:t>2. Server</w:t>
+      </w:r>
+      <w:r>
+        <w:rPr>
+          <w:rFonts w:ascii="Arial" w:hAnsi="Arial" w:cs="Arial"/>
+          <w:sz w:val="24"/>
+          <w:szCs w:val="24"/>
+        </w:rPr>
+        <w:t>,</w:t>
+      </w:r>
+      <w:r>
+        <w:rPr>
+          <w:rFonts w:ascii="Arial" w:hAnsi="Arial" w:cs="Arial"/>
+          <w:sz w:val="24"/>
+          <w:szCs w:val="24"/>
+        </w:rPr>
+        <w:t xml:space="preserve"> </w:t>
+      </w:r>
+      <w:proofErr w:type="gramStart"/>
+      <w:r>
+        <w:rPr>
+          <w:rFonts w:ascii="Arial" w:hAnsi="Arial" w:cs="Arial"/>
+          <w:sz w:val="24"/>
+          <w:szCs w:val="24"/>
+        </w:rPr>
+        <w:t>The</w:t>
+      </w:r>
+      <w:proofErr w:type="gramEnd"/>
+      <w:r>
+        <w:rPr>
+          <w:rFonts w:ascii="Arial" w:hAnsi="Arial" w:cs="Arial"/>
+          <w:sz w:val="24"/>
+          <w:szCs w:val="24"/>
+        </w:rPr>
+        <w:t xml:space="preserve"> software that runs on a remote machine and allows clients to communicate with each other in chat rooms and send direct/private messages </w:t>
+      </w:r>
+      <w:r>
+        <w:rPr>
+          <w:rFonts w:ascii="Arial" w:hAnsi="Arial" w:cs="Arial"/>
+          <w:sz w:val="24"/>
+          <w:szCs w:val="24"/>
+        </w:rPr>
+        <w:t>between</w:t>
+      </w:r>
+      <w:r>
+        <w:rPr>
+          <w:rFonts w:ascii="Arial" w:hAnsi="Arial" w:cs="Arial"/>
+          <w:sz w:val="24"/>
+          <w:szCs w:val="24"/>
+        </w:rPr>
+        <w:t xml:space="preserve"> two people only.</w:t>
+      </w:r>
+    </w:p>
+    <w:p>
+      <w:pPr>
+        <w:pStyle w:val="PlainText"/>
+        <w:rPr>
+          <w:rFonts w:ascii="Arial" w:hAnsi="Arial" w:cs="Arial"/>
+          <w:sz w:val="24"/>
+          <w:szCs w:val="24"/>
+        </w:rPr>
+      </w:pPr>
+    </w:p>
+    <w:p>
+      <w:pPr>
+        <w:pStyle w:val="PlainText"/>
+        <w:rPr>
+          <w:rFonts w:ascii="Arial" w:hAnsi="Arial" w:cs="Arial"/>
+          <w:sz w:val="24"/>
+          <w:szCs w:val="24"/>
+        </w:rPr>
+      </w:pPr>
+      <w:r>
+        <w:rPr>
+          <w:rFonts w:ascii="Arial" w:hAnsi="Arial" w:cs="Arial"/>
+          <w:sz w:val="24"/>
+          <w:szCs w:val="24"/>
+        </w:rPr>
+        <w:t>3. Database ‚The software the stores information about users, chat rooms, and message histories.</w:t>
+      </w:r>
+    </w:p>
+    <w:p>
+      <w:pPr>
+        <w:pStyle w:val="PlainText"/>
+        <w:rPr>
+          <w:rFonts w:ascii="Arial" w:hAnsi="Arial" w:cs="Arial"/>
+          <w:sz w:val="24"/>
+          <w:szCs w:val="24"/>
+        </w:rPr>
+      </w:pPr>
+    </w:p>
+    <w:p>
+      <w:pPr>
+        <w:pStyle w:val="PlainText"/>
+        <w:rPr>
+          <w:rFonts w:ascii="Arial" w:hAnsi="Arial" w:cs="Arial"/>
+          <w:sz w:val="24"/>
+          <w:szCs w:val="24"/>
+        </w:rPr>
+      </w:pPr>
+      <w:r>
+        <w:rPr>
+          <w:rFonts w:ascii="Arial" w:hAnsi="Arial" w:cs="Arial"/>
+          <w:sz w:val="24"/>
+          <w:szCs w:val="24"/>
+        </w:rPr>
+        <w:t>4. User ‚</w:t>
+      </w:r>
+      <w:r>
+        <w:rPr>
+          <w:rFonts w:ascii="Arial" w:hAnsi="Arial" w:cs="Arial"/>
+          <w:sz w:val="24"/>
+          <w:szCs w:val="24"/>
+        </w:rPr>
+        <w:t xml:space="preserve"> </w:t>
+      </w:r>
+      <w:r>
+        <w:rPr>
+          <w:rFonts w:ascii="Arial" w:hAnsi="Arial" w:cs="Arial"/>
+          <w:sz w:val="24"/>
+          <w:szCs w:val="24"/>
+        </w:rPr>
+        <w:t>A representation of an end user within the application, including a username for identification in chat rooms and a password for authentication.</w:t>
+      </w:r>
+    </w:p>
+    <w:p>
+      <w:pPr>
+        <w:pStyle w:val="PlainText"/>
+        <w:rPr>
+          <w:rFonts w:ascii="Arial" w:hAnsi="Arial" w:cs="Arial"/>
+          <w:sz w:val="24"/>
+          <w:szCs w:val="24"/>
+        </w:rPr>
+      </w:pPr>
+    </w:p>
+    <w:p>
+      <w:pPr>
+        <w:pStyle w:val="PlainText"/>
+        <w:rPr>
+          <w:rFonts w:ascii="Arial" w:hAnsi="Arial" w:cs="Arial"/>
+          <w:sz w:val="24"/>
+          <w:szCs w:val="24"/>
+        </w:rPr>
+      </w:pPr>
+      <w:r>
+        <w:rPr>
+          <w:rFonts w:ascii="Arial" w:hAnsi="Arial" w:cs="Arial"/>
+          <w:sz w:val="24"/>
+          <w:szCs w:val="24"/>
+        </w:rPr>
+        <w:t>5. Message ‚</w:t>
+      </w:r>
+      <w:r>
+        <w:rPr>
+          <w:rFonts w:ascii="Arial" w:hAnsi="Arial" w:cs="Arial"/>
+          <w:sz w:val="24"/>
+          <w:szCs w:val="24"/>
+        </w:rPr>
+        <w:t xml:space="preserve"> </w:t>
+      </w:r>
+      <w:r>
+        <w:rPr>
+          <w:rFonts w:ascii="Arial" w:hAnsi="Arial" w:cs="Arial"/>
+          <w:sz w:val="24"/>
+          <w:szCs w:val="24"/>
+        </w:rPr>
+        <w:t>A representation of a text-based communication within the application, including a text body, a timestamp, and a chat room that the message will be a part of.</w:t>
+      </w:r>
+    </w:p>
+    <w:p>
+      <w:pPr>
+        <w:pStyle w:val="PlainText"/>
+        <w:rPr>
+          <w:rFonts w:ascii="Arial" w:hAnsi="Arial" w:cs="Arial"/>
+          <w:sz w:val="24"/>
+          <w:szCs w:val="24"/>
+        </w:rPr>
+      </w:pPr>
+    </w:p>
+    <w:p>
+      <w:pPr>
+        <w:pStyle w:val="PlainText"/>
+        <w:rPr>
+          <w:rFonts w:ascii="Arial" w:hAnsi="Arial" w:cs="Arial"/>
+          <w:sz w:val="24"/>
+          <w:szCs w:val="24"/>
+        </w:rPr>
+      </w:pPr>
+      <w:r>
+        <w:rPr>
+          <w:rFonts w:ascii="Arial" w:hAnsi="Arial" w:cs="Arial"/>
+          <w:sz w:val="24"/>
+          <w:szCs w:val="24"/>
+        </w:rPr>
+        <w:t>6. Chatroom ‚</w:t>
+      </w:r>
+      <w:r>
+        <w:rPr>
+          <w:rFonts w:ascii="Arial" w:hAnsi="Arial" w:cs="Arial"/>
+          <w:sz w:val="24"/>
+          <w:szCs w:val="24"/>
+        </w:rPr>
+        <w:t xml:space="preserve"> </w:t>
+      </w:r>
+      <w:r>
+        <w:rPr>
+          <w:rFonts w:ascii="Arial" w:hAnsi="Arial" w:cs="Arial"/>
+          <w:sz w:val="24"/>
+          <w:szCs w:val="24"/>
+        </w:rPr>
+        <w:t>A collection of Users who can send and receive messages that will be sent to all other Users th</w:t>
+      </w:r>
+      <w:r>
+        <w:rPr>
+          <w:rFonts w:ascii="Arial" w:hAnsi="Arial" w:cs="Arial"/>
+          <w:sz w:val="24"/>
+          <w:szCs w:val="24"/>
+        </w:rPr>
+        <w:t>at</w:t>
+      </w:r>
+      <w:r>
+        <w:rPr>
+          <w:rFonts w:ascii="Arial" w:hAnsi="Arial" w:cs="Arial"/>
+          <w:sz w:val="24"/>
+          <w:szCs w:val="24"/>
+        </w:rPr>
+        <w:t xml:space="preserve"> are in the same collection (room).</w:t>
+      </w:r>
+    </w:p>
+    <w:p>
+      <w:pPr>
+        <w:pStyle w:val="PlainText"/>
+        <w:rPr>
+          <w:rFonts w:ascii="Arial" w:hAnsi="Arial" w:cs="Arial"/>
+          <w:sz w:val="24"/>
+          <w:szCs w:val="24"/>
+        </w:rPr>
+      </w:pPr>
+    </w:p>
+    <w:p>
+      <w:pPr>
+        <w:pStyle w:val="PlainText"/>
+        <w:rPr>
+          <w:rFonts w:ascii="Arial" w:hAnsi="Arial" w:cs="Arial"/>
+          <w:sz w:val="24"/>
+          <w:szCs w:val="24"/>
+        </w:rPr>
+      </w:pPr>
+      <w:r>
+        <w:rPr>
+          <w:rFonts w:ascii="Arial" w:hAnsi="Arial" w:cs="Arial"/>
+          <w:sz w:val="24"/>
+          <w:szCs w:val="24"/>
+        </w:rPr>
+        <w:t>7. Direct</w:t>
+      </w:r>
+      <w:r>
+        <w:rPr>
+          <w:rFonts w:ascii="Arial" w:hAnsi="Arial" w:cs="Arial"/>
+          <w:sz w:val="24"/>
+          <w:szCs w:val="24"/>
+        </w:rPr>
+        <w:t xml:space="preserve"> </w:t>
+      </w:r>
+      <w:r>
+        <w:rPr>
+          <w:rFonts w:ascii="Arial" w:hAnsi="Arial" w:cs="Arial"/>
+          <w:sz w:val="24"/>
+          <w:szCs w:val="24"/>
+        </w:rPr>
+        <w:t>Message (DM) ‚</w:t>
+      </w:r>
+      <w:r>
+        <w:rPr>
+          <w:rFonts w:ascii="Arial" w:hAnsi="Arial" w:cs="Arial"/>
+          <w:sz w:val="24"/>
+          <w:szCs w:val="24"/>
+        </w:rPr>
+        <w:t xml:space="preserve"> </w:t>
+      </w:r>
+      <w:r>
+        <w:rPr>
+          <w:rFonts w:ascii="Arial" w:hAnsi="Arial" w:cs="Arial"/>
+          <w:sz w:val="24"/>
+          <w:szCs w:val="24"/>
+        </w:rPr>
+        <w:t>A special chatroom that contains only two Users who can communicate by sending direct/private messages between each other.</w:t>
       </w:r>
     </w:p>
     <w:p>
@@ -3025,7 +3345,6 @@
           <w:rFonts w:ascii="Arial" w:hAnsi="Arial"/>
           <w:color w:val="FFFFFF"/>
         </w:rPr>
-        <w:lastRenderedPageBreak/>
         <w:t>Overall Description</w:t>
       </w:r>
       <w:bookmarkEnd w:id="26"/>
@@ -3055,38 +3374,16 @@
       </w:r>
       <w:bookmarkEnd w:id="29"/>
     </w:p>
-    <w:p/>
-    <w:p/>
-    <w:p/>
-    <w:p/>
-    <w:p/>
-    <w:p/>
-    <w:p/>
-    <w:p/>
-    <w:p/>
-    <w:p/>
-    <w:p/>
-    <w:p/>
-    <w:p/>
-    <w:p>
-      <w:pPr>
-        <w:spacing w:line="240" w:lineRule="auto"/>
-        <w:rPr>
-          <w:rFonts w:ascii="Times New Roman" w:hAnsi="Times New Roman" w:cs="Times New Roman"/>
-          <w:lang w:val="en-US" w:bidi="ar-SA"/>
-        </w:rPr>
-      </w:pPr>
-      <w:r>
-        <w:rPr>
-          <w:rFonts w:ascii="Times New Roman" w:hAnsi="Times New Roman" w:cs="Times New Roman"/>
-          <w:noProof/>
-          <w:lang w:val="en-US" w:bidi="ar-SA"/>
+    <w:p>
+      <w:r>
+        <w:rPr>
+          <w:noProof/>
         </w:rPr>
         <w:drawing>
-          <wp:inline distT="0" distB="0" distL="0" distR="0" wp14:anchorId="2B0F7104" wp14:editId="2784BE45">
-            <wp:extent cx="6126480" cy="3210560"/>
-            <wp:effectExtent l="0" t="0" r="0" b="2540"/>
-            <wp:docPr id="2" name="Picture 2"/>
+          <wp:inline distT="0" distB="0" distL="0" distR="0" wp14:anchorId="40BF402A" wp14:editId="311676C4">
+            <wp:extent cx="5454015" cy="10389141"/>
+            <wp:effectExtent l="0" t="0" r="0" b="0"/>
+            <wp:docPr id="3" name="Picture 3"/>
             <wp:cNvGraphicFramePr>
               <a:graphicFrameLocks xmlns:a="http://schemas.openxmlformats.org/drawingml/2006/main" noChangeAspect="1"/>
             </wp:cNvGraphicFramePr>
@@ -3094,7 +3391,7 @@
               <a:graphicData uri="http://schemas.openxmlformats.org/drawingml/2006/picture">
                 <pic:pic xmlns:pic="http://schemas.openxmlformats.org/drawingml/2006/picture">
                   <pic:nvPicPr>
-                    <pic:cNvPr id="2" name="UML Diagram.pdf"/>
+                    <pic:cNvPr id="3" name="ChatRoom UML.pdf"/>
                     <pic:cNvPicPr/>
                   </pic:nvPicPr>
                   <pic:blipFill>
@@ -3106,7 +3403,7 @@
                   <pic:spPr>
                     <a:xfrm>
                       <a:off x="0" y="0"/>
-                      <a:ext cx="6126480" cy="3210560"/>
+                      <a:ext cx="5454741" cy="10390523"/>
                     </a:xfrm>
                     <a:prstGeom prst="rect">
                       <a:avLst/>
@@ -3119,159 +3416,89 @@
         </w:drawing>
       </w:r>
     </w:p>
+    <w:p>
+      <w:pPr>
+        <w:pStyle w:val="PlainText"/>
+        <w:rPr>
+          <w:rFonts w:ascii="Arial" w:hAnsi="Arial" w:cs="Arial"/>
+          <w:sz w:val="24"/>
+          <w:szCs w:val="24"/>
+        </w:rPr>
+      </w:pPr>
+      <w:r>
+        <w:rPr>
+          <w:rFonts w:ascii="Arial" w:hAnsi="Arial" w:cs="Arial"/>
+          <w:sz w:val="24"/>
+          <w:szCs w:val="24"/>
+        </w:rPr>
+        <w:t>People want to communicate with each other since they are not able to see each other in person due to work or other reasons. Other people simply want to make new friends. The best way to communicate and make friends is through a chat application that allows them to interact with many people or just one person directly.</w:t>
+      </w:r>
+    </w:p>
+    <w:p>
+      <w:pPr>
+        <w:pStyle w:val="PlainText"/>
+        <w:rPr>
+          <w:rFonts w:ascii="Arial" w:hAnsi="Arial" w:cs="Arial"/>
+          <w:sz w:val="24"/>
+          <w:szCs w:val="24"/>
+        </w:rPr>
+      </w:pPr>
+    </w:p>
+    <w:p>
+      <w:pPr>
+        <w:pStyle w:val="PlainText"/>
+        <w:rPr>
+          <w:rFonts w:ascii="Arial" w:hAnsi="Arial" w:cs="Arial"/>
+          <w:sz w:val="24"/>
+          <w:szCs w:val="24"/>
+        </w:rPr>
+      </w:pPr>
+      <w:r>
+        <w:rPr>
+          <w:rFonts w:ascii="Arial" w:hAnsi="Arial" w:cs="Arial"/>
+          <w:sz w:val="24"/>
+          <w:szCs w:val="24"/>
+        </w:rPr>
+        <w:t>Our goal is to build a free, easy, and private chat room application that allows people to communicate with one another or a group of people in a chat room.</w:t>
+      </w:r>
+    </w:p>
+    <w:p>
+      <w:pPr>
+        <w:pStyle w:val="PlainText"/>
+        <w:rPr>
+          <w:rFonts w:ascii="Arial" w:hAnsi="Arial" w:cs="Arial"/>
+          <w:sz w:val="24"/>
+          <w:szCs w:val="24"/>
+        </w:rPr>
+      </w:pPr>
+    </w:p>
+    <w:p>
+      <w:pPr>
+        <w:pStyle w:val="PlainText"/>
+        <w:rPr>
+          <w:rFonts w:ascii="Arial" w:hAnsi="Arial" w:cs="Arial"/>
+          <w:sz w:val="24"/>
+          <w:szCs w:val="24"/>
+        </w:rPr>
+      </w:pPr>
+      <w:r>
+        <w:rPr>
+          <w:rFonts w:ascii="Arial" w:hAnsi="Arial" w:cs="Arial"/>
+          <w:sz w:val="24"/>
+          <w:szCs w:val="24"/>
+        </w:rPr>
+        <w:t>This is a group project for CS401 Software Engineering. We have been tasked with a semester-long software engineering project that requires us to implement a substantial piece of software using engineering principles and techniques that we have learned in class. We have selected a chat room application running over a network in a client-server model because it is a useful tool demonstrating network programming, information security, and object-oriented design.</w:t>
+      </w:r>
+    </w:p>
+    <w:p>
+      <w:pPr>
+        <w:rPr>
+          <w:lang w:val="en-US"/>
+        </w:rPr>
+      </w:pPr>
+    </w:p>
     <w:p/>
-    <w:p>
-      <w:pPr>
-        <w:pStyle w:val="template"/>
-        <w:jc w:val="both"/>
-      </w:pPr>
-    </w:p>
-    <w:p>
-      <w:pPr>
-        <w:pStyle w:val="template"/>
-        <w:jc w:val="both"/>
-      </w:pPr>
-    </w:p>
-    <w:p>
-      <w:pPr>
-        <w:pStyle w:val="template"/>
-        <w:jc w:val="both"/>
-      </w:pPr>
-    </w:p>
-    <w:p>
-      <w:pPr>
-        <w:pStyle w:val="template"/>
-        <w:jc w:val="both"/>
-      </w:pPr>
-      <w:r>
-        <w:rPr>
-          <w:noProof/>
-        </w:rPr>
-        <w:drawing>
-          <wp:inline distT="0" distB="0" distL="0" distR="0" wp14:anchorId="42144E11" wp14:editId="2003A70A">
-            <wp:extent cx="3083575" cy="4738877"/>
-            <wp:effectExtent l="0" t="0" r="2540" b="0"/>
-            <wp:docPr id="10" name="Picture 10" descr="A screenshot of a cell phone&#10;&#10;Description automatically generated"/>
-            <wp:cNvGraphicFramePr>
-              <a:graphicFrameLocks xmlns:a="http://schemas.openxmlformats.org/drawingml/2006/main" noChangeAspect="1"/>
-            </wp:cNvGraphicFramePr>
-            <a:graphic xmlns:a="http://schemas.openxmlformats.org/drawingml/2006/main">
-              <a:graphicData uri="http://schemas.openxmlformats.org/drawingml/2006/picture">
-                <pic:pic xmlns:pic="http://schemas.openxmlformats.org/drawingml/2006/picture">
-                  <pic:nvPicPr>
-                    <pic:cNvPr id="10" name="fitness center.png"/>
-                    <pic:cNvPicPr/>
-                  </pic:nvPicPr>
-                  <pic:blipFill>
-                    <a:blip r:embed="rId11"/>
-                    <a:stretch>
-                      <a:fillRect/>
-                    </a:stretch>
-                  </pic:blipFill>
-                  <pic:spPr>
-                    <a:xfrm flipH="1">
-                      <a:off x="0" y="0"/>
-                      <a:ext cx="3114668" cy="4786661"/>
-                    </a:xfrm>
-                    <a:prstGeom prst="rect">
-                      <a:avLst/>
-                    </a:prstGeom>
-                  </pic:spPr>
-                </pic:pic>
-              </a:graphicData>
-            </a:graphic>
-          </wp:inline>
-        </w:drawing>
-      </w:r>
-    </w:p>
-    <w:p>
-      <w:pPr>
-        <w:pStyle w:val="template"/>
-        <w:jc w:val="both"/>
-      </w:pPr>
-    </w:p>
-    <w:p>
-      <w:pPr>
-        <w:pStyle w:val="template"/>
-        <w:jc w:val="both"/>
-      </w:pPr>
-    </w:p>
-    <w:p>
-      <w:pPr>
-        <w:pStyle w:val="template"/>
-        <w:jc w:val="both"/>
-      </w:pPr>
-    </w:p>
-    <w:p>
-      <w:pPr>
-        <w:pStyle w:val="template"/>
-        <w:jc w:val="both"/>
-      </w:pPr>
-    </w:p>
-    <w:p>
-      <w:pPr>
-        <w:pStyle w:val="template"/>
-        <w:jc w:val="both"/>
-      </w:pPr>
-    </w:p>
-    <w:p>
-      <w:pPr>
-        <w:pStyle w:val="template"/>
-        <w:jc w:val="both"/>
-      </w:pPr>
-    </w:p>
-    <w:p>
-      <w:pPr>
-        <w:pStyle w:val="template"/>
-        <w:jc w:val="both"/>
-      </w:pPr>
-      <w:r>
-        <w:rPr>
-          <w:noProof/>
-        </w:rPr>
-        <w:drawing>
-          <wp:inline distT="0" distB="0" distL="0" distR="0" wp14:anchorId="0626D9E6" wp14:editId="79F93C3C">
-            <wp:extent cx="6594475" cy="5058383"/>
-            <wp:effectExtent l="0" t="0" r="0" b="0"/>
-            <wp:docPr id="1" name="Picture 1" descr="A screenshot of a social media post&#10;&#10;Description automatically generated"/>
-            <wp:cNvGraphicFramePr>
-              <a:graphicFrameLocks xmlns:a="http://schemas.openxmlformats.org/drawingml/2006/main" noChangeAspect="1"/>
-            </wp:cNvGraphicFramePr>
-            <a:graphic xmlns:a="http://schemas.openxmlformats.org/drawingml/2006/main">
-              <a:graphicData uri="http://schemas.openxmlformats.org/drawingml/2006/picture">
-                <pic:pic xmlns:pic="http://schemas.openxmlformats.org/drawingml/2006/picture">
-                  <pic:nvPicPr>
-                    <pic:cNvPr id="1" name="high level diagram.png"/>
-                    <pic:cNvPicPr/>
-                  </pic:nvPicPr>
-                  <pic:blipFill>
-                    <a:blip r:embed="rId12"/>
-                    <a:stretch>
-                      <a:fillRect/>
-                    </a:stretch>
-                  </pic:blipFill>
-                  <pic:spPr>
-                    <a:xfrm>
-                      <a:off x="0" y="0"/>
-                      <a:ext cx="6613214" cy="5072757"/>
-                    </a:xfrm>
-                    <a:prstGeom prst="rect">
-                      <a:avLst/>
-                    </a:prstGeom>
-                  </pic:spPr>
-                </pic:pic>
-              </a:graphicData>
-            </a:graphic>
-          </wp:inline>
-        </w:drawing>
-      </w:r>
-    </w:p>
-    <w:p>
-      <w:pPr>
-        <w:pStyle w:val="template"/>
-        <w:jc w:val="both"/>
-      </w:pPr>
-    </w:p>
+    <w:p/>
     <w:p>
       <w:pPr>
         <w:pStyle w:val="Heading2"/>
@@ -3369,21 +3596,6 @@
     </w:p>
     <w:p>
       <w:pPr>
-        <w:pStyle w:val="template"/>
-        <w:jc w:val="both"/>
-      </w:pPr>
-      <w:r>
-        <w:rPr>
-          <w:i w:val="0"/>
-          <w:iCs w:val="0"/>
-          <w:sz w:val="24"/>
-          <w:szCs w:val="24"/>
-        </w:rPr>
-        <w:t>.</w:t>
-      </w:r>
-    </w:p>
-    <w:p>
-      <w:pPr>
         <w:pStyle w:val="Heading2"/>
         <w:rPr>
           <w:rFonts w:ascii="Arial" w:hAnsi="Arial"/>
@@ -3453,6 +3665,31 @@
         </w:rPr>
         <w:t>.</w:t>
       </w:r>
+    </w:p>
+    <w:p>
+      <w:pPr>
+        <w:pStyle w:val="template"/>
+      </w:pPr>
+    </w:p>
+    <w:p>
+      <w:pPr>
+        <w:pStyle w:val="template"/>
+      </w:pPr>
+    </w:p>
+    <w:p>
+      <w:pPr>
+        <w:pStyle w:val="template"/>
+      </w:pPr>
+    </w:p>
+    <w:p>
+      <w:pPr>
+        <w:pStyle w:val="template"/>
+      </w:pPr>
+    </w:p>
+    <w:p>
+      <w:pPr>
+        <w:pStyle w:val="template"/>
+      </w:pPr>
     </w:p>
     <w:p>
       <w:pPr>
@@ -3509,7 +3746,6 @@
         <w:t>s</w:t>
       </w:r>
     </w:p>
-    <w:p/>
     <w:p>
       <w:pPr>
         <w:pStyle w:val="Heading3"/>
@@ -3859,23 +4095,21 @@
           <w:rFonts w:ascii="Helvetica" w:hAnsi="Helvetica"/>
           <w:color w:val="24292E"/>
         </w:rPr>
-        <w:t>Allow the user to send text messages to other users in the chatroom by selecting them from the user list (</w:t>
-      </w:r>
-      <w:proofErr w:type="spellStart"/>
+        <w:t>Allow the user to send text messages to other users in the chatroom by selecting them from the user list (Direct</w:t>
+      </w:r>
       <w:r>
         <w:rPr>
           <w:rFonts w:ascii="Helvetica" w:hAnsi="Helvetica"/>
           <w:color w:val="24292E"/>
         </w:rPr>
-        <w:t>DirectMessage</w:t>
-      </w:r>
-      <w:proofErr w:type="spellEnd"/>
+        <w:t xml:space="preserve"> </w:t>
+      </w:r>
       <w:r>
         <w:rPr>
           <w:rFonts w:ascii="Helvetica" w:hAnsi="Helvetica"/>
           <w:color w:val="24292E"/>
         </w:rPr>
-        <w:t>)</w:t>
+        <w:t>Message)</w:t>
       </w:r>
     </w:p>
     <w:p>
@@ -4197,21 +4431,7 @@
           <w:rFonts w:ascii="Helvetica" w:hAnsi="Helvetica"/>
           <w:color w:val="24292E"/>
         </w:rPr>
-        <w:t xml:space="preserve">Maintain a chat log for each chatroom and store the </w:t>
-      </w:r>
-      <w:r>
-        <w:rPr>
-          <w:rFonts w:ascii="Helvetica" w:hAnsi="Helvetica"/>
-          <w:color w:val="24292E"/>
-        </w:rPr>
-        <w:t>information</w:t>
-      </w:r>
-      <w:r>
-        <w:rPr>
-          <w:rFonts w:ascii="Helvetica" w:hAnsi="Helvetica"/>
-          <w:color w:val="24292E"/>
-        </w:rPr>
-        <w:t xml:space="preserve"> in the database</w:t>
+        <w:t>Maintain a chat log for each chatroom and store the information in the database</w:t>
       </w:r>
     </w:p>
     <w:p>
@@ -4634,19 +4854,7 @@
         <w:rPr>
           <w:rFonts w:ascii="Arial" w:hAnsi="Arial" w:cs="Arial"/>
         </w:rPr>
-        <w:t xml:space="preserve">User </w:t>
-      </w:r>
-      <w:r>
-        <w:rPr>
-          <w:rFonts w:ascii="Arial" w:hAnsi="Arial" w:cs="Arial"/>
-        </w:rPr>
-        <w:t xml:space="preserve">A </w:t>
-      </w:r>
-      <w:r>
-        <w:rPr>
-          <w:rFonts w:ascii="Arial" w:hAnsi="Arial" w:cs="Arial"/>
-        </w:rPr>
-        <w:t>run program</w:t>
+        <w:t>User A run program</w:t>
       </w:r>
     </w:p>
     <w:p>
@@ -4706,19 +4914,7 @@
         <w:rPr>
           <w:rFonts w:ascii="Arial" w:hAnsi="Arial" w:cs="Arial"/>
         </w:rPr>
-        <w:t xml:space="preserve">User </w:t>
-      </w:r>
-      <w:r>
-        <w:rPr>
-          <w:rFonts w:ascii="Arial" w:hAnsi="Arial" w:cs="Arial"/>
-        </w:rPr>
-        <w:t xml:space="preserve">A </w:t>
-      </w:r>
-      <w:r>
-        <w:rPr>
-          <w:rFonts w:ascii="Arial" w:hAnsi="Arial" w:cs="Arial"/>
-        </w:rPr>
-        <w:t>click on existing chat room</w:t>
+        <w:t>User A click on existing chat room</w:t>
       </w:r>
     </w:p>
     <w:p>
@@ -4798,19 +4994,7 @@
         <w:rPr>
           <w:rFonts w:ascii="Arial" w:hAnsi="Arial" w:cs="Arial"/>
         </w:rPr>
-        <w:t xml:space="preserve">User </w:t>
-      </w:r>
-      <w:r>
-        <w:rPr>
-          <w:rFonts w:ascii="Arial" w:hAnsi="Arial" w:cs="Arial"/>
-        </w:rPr>
-        <w:t xml:space="preserve">A </w:t>
-      </w:r>
-      <w:r>
-        <w:rPr>
-          <w:rFonts w:ascii="Arial" w:hAnsi="Arial" w:cs="Arial"/>
-        </w:rPr>
-        <w:t>log-out</w:t>
+        <w:t>User A log-out</w:t>
       </w:r>
     </w:p>
     <w:p/>
@@ -4907,14 +5091,7 @@
           <w:rFonts w:ascii="Helvetica" w:hAnsi="Helvetica"/>
           <w:color w:val="24292E"/>
         </w:rPr>
-        <w:t>encrypted password</w:t>
-      </w:r>
-      <w:r>
-        <w:rPr>
-          <w:rFonts w:ascii="Helvetica" w:hAnsi="Helvetica"/>
-          <w:color w:val="24292E"/>
-        </w:rPr>
-        <w:t xml:space="preserve"> will be store in the database</w:t>
+        <w:t>encrypted password will be store in the database</w:t>
       </w:r>
     </w:p>
     <w:p>
@@ -5102,7 +5279,7 @@
       </w:pPr>
     </w:p>
     <w:sectPr>
-      <w:headerReference w:type="default" r:id="rId13"/>
+      <w:headerReference w:type="default" r:id="rId11"/>
       <w:pgSz w:w="12240" w:h="15840" w:code="1"/>
       <w:pgMar w:top="1440" w:right="1296" w:bottom="1440" w:left="1296" w:header="720" w:footer="720" w:gutter="0"/>
       <w:pgNumType w:start="1"/>
@@ -7911,6 +8088,35 @@
       <w:lang w:val="en-US"/>
     </w:rPr>
   </w:style>
+  <w:style w:type="paragraph" w:styleId="PlainText">
+    <w:name w:val="Plain Text"/>
+    <w:basedOn w:val="Normal"/>
+    <w:link w:val="PlainTextChar"/>
+    <w:uiPriority w:val="99"/>
+    <w:unhideWhenUsed/>
+    <w:rsid w:val="00A33C56"/>
+    <w:pPr>
+      <w:spacing w:line="240" w:lineRule="auto"/>
+    </w:pPr>
+    <w:rPr>
+      <w:rFonts w:ascii="Consolas" w:eastAsiaTheme="minorHAnsi" w:hAnsi="Consolas" w:cs="Consolas"/>
+      <w:sz w:val="21"/>
+      <w:szCs w:val="21"/>
+      <w:lang w:val="en-US" w:bidi="ar-SA"/>
+    </w:rPr>
+  </w:style>
+  <w:style w:type="character" w:customStyle="1" w:styleId="PlainTextChar">
+    <w:name w:val="Plain Text Char"/>
+    <w:basedOn w:val="DefaultParagraphFont"/>
+    <w:link w:val="PlainText"/>
+    <w:uiPriority w:val="99"/>
+    <w:rsid w:val="00A33C56"/>
+    <w:rPr>
+      <w:rFonts w:ascii="Consolas" w:eastAsiaTheme="minorHAnsi" w:hAnsi="Consolas" w:cs="Consolas"/>
+      <w:sz w:val="21"/>
+      <w:szCs w:val="21"/>
+    </w:rPr>
+  </w:style>
 </w:styles>
 </file>
 

</xml_diff>